<commit_message>
Updated files with recent changes
</commit_message>
<xml_diff>
--- a/aws-poc-document.docx
+++ b/aws-poc-document.docx
@@ -2162,27 +2162,7 @@
           <w:sz w:val="24"/>
           <w:szCs w:val="24"/>
         </w:rPr>
-        <w:t xml:space="preserve">Imagine a business that operates an ecommerce retail platform. Purchase, Return and Sales orders are placed via BTB/DTC source </w:t>
-      </w:r>
-      <w:proofErr w:type="gramStart"/>
-      <w:r>
-        <w:rPr>
-          <w:rFonts w:eastAsia="Times New Roman" w:cstheme="minorHAnsi"/>
-          <w:color w:val="0D0D0D"/>
-          <w:sz w:val="24"/>
-          <w:szCs w:val="24"/>
-        </w:rPr>
-        <w:t>system’s</w:t>
-      </w:r>
-      <w:proofErr w:type="gramEnd"/>
-      <w:r>
-        <w:rPr>
-          <w:rFonts w:eastAsia="Times New Roman" w:cstheme="minorHAnsi"/>
-          <w:color w:val="0D0D0D"/>
-          <w:sz w:val="24"/>
-          <w:szCs w:val="24"/>
-        </w:rPr>
-        <w:t xml:space="preserve"> and the order processing system needs to handle these orders efficiently. To improve the productivity, scalability and reliability of the order processing system, the business decides to implement an asynchronous communication mechanism using Amazon SQS.</w:t>
+        <w:t>Imagine a business that operates an ecommerce retail platform. Purchase, Return and Sales orders are placed via BTB/DTC source system’s and the order processing system needs to handle these orders efficiently. To improve the productivity, scalability and reliability of the order processing system, the business decides to implement an asynchronous communication mechanism using Amazon SQS.</w:t>
       </w:r>
     </w:p>
     <w:p>
@@ -3238,27 +3218,7 @@
           <w:sz w:val="24"/>
           <w:szCs w:val="24"/>
         </w:rPr>
-        <w:t xml:space="preserve">Imagine a business that operates an ecommerce retail platform. Purchase, Return and Sales orders are placed via BTB/DTC source </w:t>
-      </w:r>
-      <w:proofErr w:type="gramStart"/>
-      <w:r>
-        <w:rPr>
-          <w:rFonts w:eastAsia="Times New Roman" w:cstheme="minorHAnsi"/>
-          <w:color w:val="0D0D0D"/>
-          <w:sz w:val="24"/>
-          <w:szCs w:val="24"/>
-        </w:rPr>
-        <w:t>system’s</w:t>
-      </w:r>
-      <w:proofErr w:type="gramEnd"/>
-      <w:r>
-        <w:rPr>
-          <w:rFonts w:eastAsia="Times New Roman" w:cstheme="minorHAnsi"/>
-          <w:color w:val="0D0D0D"/>
-          <w:sz w:val="24"/>
-          <w:szCs w:val="24"/>
-        </w:rPr>
-        <w:t xml:space="preserve"> and the order processing system needs to handle these orders efficiently. To improve the productivity, scalability and reliability of the order processing system, the business decides to implement an asynchronous communication mechanism using Amazon SQS.</w:t>
+        <w:t>Imagine a business that operates an ecommerce retail platform. Purchase, Return and Sales orders are placed via BTB/DTC source system’s and the order processing system needs to handle these orders efficiently. To improve the productivity, scalability and reliability of the order processing system, the business decides to implement an asynchronous communication mechanism using Amazon SQS.</w:t>
       </w:r>
     </w:p>
     <w:p>
@@ -3529,27 +3489,7 @@
           <w:sz w:val="24"/>
           <w:szCs w:val="24"/>
         </w:rPr>
-        <w:t xml:space="preserve">Using Standard SQS queues will not guarantee deduplication or message </w:t>
-      </w:r>
-      <w:proofErr w:type="gramStart"/>
-      <w:r>
-        <w:rPr>
-          <w:rFonts w:eastAsia="Times New Roman" w:cstheme="minorHAnsi"/>
-          <w:color w:val="0D0D0D"/>
-          <w:sz w:val="24"/>
-          <w:szCs w:val="24"/>
-        </w:rPr>
-        <w:t>ordering</w:t>
-      </w:r>
-      <w:proofErr w:type="gramEnd"/>
-      <w:r>
-        <w:rPr>
-          <w:rFonts w:eastAsia="Times New Roman" w:cstheme="minorHAnsi"/>
-          <w:color w:val="0D0D0D"/>
-          <w:sz w:val="24"/>
-          <w:szCs w:val="24"/>
-        </w:rPr>
-        <w:t xml:space="preserve"> but it will provide unlimited throughput</w:t>
+        <w:t>Using Standard SQS queues will not guarantee deduplication or message ordering but it will provide unlimited throughput</w:t>
       </w:r>
       <w:r>
         <w:rPr>
@@ -3762,21 +3702,8 @@
           <w:sz w:val="24"/>
           <w:szCs w:val="24"/>
         </w:rPr>
-        <w:t xml:space="preserve">Processing Return Order to Material Item extension </w:t>
-      </w:r>
-      <w:proofErr w:type="gramStart"/>
-      <w:r>
-        <w:rPr>
-          <w:rFonts w:eastAsia="Times New Roman" w:cstheme="minorHAnsi"/>
-          <w:b/>
-          <w:bCs/>
-          <w:color w:val="0D0D0D"/>
-          <w:sz w:val="24"/>
-          <w:szCs w:val="24"/>
-        </w:rPr>
-        <w:t>Service</w:t>
-      </w:r>
-      <w:proofErr w:type="gramEnd"/>
+        <w:t>Processing Return Order to Material Item extension Service</w:t>
+      </w:r>
     </w:p>
     <w:p>
       <w:pPr>
@@ -3822,19 +3749,8 @@
           <w:sz w:val="24"/>
           <w:szCs w:val="24"/>
         </w:rPr>
-        <w:t xml:space="preserve">In-order processing, handle deduplication and expect return orders to come at customer level. Its important return orders are extended to item service at customer level and in the order as it arrived. Expect </w:t>
-      </w:r>
-      <w:proofErr w:type="gramStart"/>
-      <w:r>
-        <w:rPr>
-          <w:rFonts w:eastAsia="Times New Roman" w:cstheme="minorHAnsi"/>
-          <w:color w:val="0D0D0D"/>
-          <w:sz w:val="24"/>
-          <w:szCs w:val="24"/>
-        </w:rPr>
-        <w:t>300TPS</w:t>
-      </w:r>
-      <w:proofErr w:type="gramEnd"/>
+        <w:t>In-order processing, handle deduplication and expect return orders to come at customer level. Its important return orders are extended to item service at customer level and in the order as it arrived. Expect 300TPS</w:t>
+      </w:r>
     </w:p>
     <w:p>
       <w:pPr>
@@ -3881,27 +3797,7 @@
           <w:sz w:val="24"/>
           <w:szCs w:val="24"/>
         </w:rPr>
-        <w:t xml:space="preserve">Log and report non retry able errors via SNOW incident </w:t>
-      </w:r>
-      <w:proofErr w:type="gramStart"/>
-      <w:r>
-        <w:rPr>
-          <w:rFonts w:eastAsia="Times New Roman" w:cstheme="minorHAnsi"/>
-          <w:color w:val="0D0D0D"/>
-          <w:sz w:val="24"/>
-          <w:szCs w:val="24"/>
-        </w:rPr>
-        <w:t>registration</w:t>
-      </w:r>
-      <w:proofErr w:type="gramEnd"/>
-      <w:r>
-        <w:rPr>
-          <w:rFonts w:eastAsia="Times New Roman" w:cstheme="minorHAnsi"/>
-          <w:color w:val="0D0D0D"/>
-          <w:sz w:val="24"/>
-          <w:szCs w:val="24"/>
-        </w:rPr>
-        <w:t xml:space="preserve"> </w:t>
+        <w:t xml:space="preserve">Log and report non retry able errors via SNOW incident registration </w:t>
       </w:r>
     </w:p>
     <w:p>
@@ -4035,19 +3931,8 @@
           <w:sz w:val="24"/>
           <w:szCs w:val="24"/>
         </w:rPr>
-        <w:t xml:space="preserve">order to item extension message </w:t>
-      </w:r>
-      <w:proofErr w:type="gramStart"/>
-      <w:r>
-        <w:rPr>
-          <w:rFonts w:eastAsia="Times New Roman" w:cstheme="minorHAnsi"/>
-          <w:color w:val="0D0D0D"/>
-          <w:sz w:val="24"/>
-          <w:szCs w:val="24"/>
-        </w:rPr>
-        <w:t>processing</w:t>
-      </w:r>
-      <w:proofErr w:type="gramEnd"/>
+        <w:t>order to item extension message processing</w:t>
+      </w:r>
     </w:p>
     <w:p>
       <w:pPr>
@@ -4140,27 +4025,7 @@
           <w:sz w:val="24"/>
           <w:szCs w:val="24"/>
         </w:rPr>
-        <w:t xml:space="preserve">. In order to maximize </w:t>
-      </w:r>
-      <w:proofErr w:type="gramStart"/>
-      <w:r>
-        <w:rPr>
-          <w:rFonts w:eastAsia="Times New Roman" w:cstheme="minorHAnsi"/>
-          <w:color w:val="0D0D0D"/>
-          <w:sz w:val="24"/>
-          <w:szCs w:val="24"/>
-        </w:rPr>
-        <w:t>throughput</w:t>
-      </w:r>
-      <w:proofErr w:type="gramEnd"/>
-      <w:r>
-        <w:rPr>
-          <w:rFonts w:eastAsia="Times New Roman" w:cstheme="minorHAnsi"/>
-          <w:color w:val="0D0D0D"/>
-          <w:sz w:val="24"/>
-          <w:szCs w:val="24"/>
-        </w:rPr>
-        <w:t xml:space="preserve"> consider setting same message group Id with return orders for same customer. This would introduce parallelism at consumer end.</w:t>
+        <w:t>. In order to maximize throughput consider setting same message group Id with return orders for same customer. This would introduce parallelism at consumer end.</w:t>
       </w:r>
     </w:p>
     <w:p>
@@ -4493,27 +4358,7 @@
           <w:sz w:val="24"/>
           <w:szCs w:val="24"/>
         </w:rPr>
-        <w:t xml:space="preserve">fan-out </w:t>
-      </w:r>
-      <w:proofErr w:type="gramStart"/>
-      <w:r>
-        <w:rPr>
-          <w:rFonts w:eastAsia="Times New Roman" w:cstheme="minorHAnsi"/>
-          <w:color w:val="0D0D0D"/>
-          <w:sz w:val="24"/>
-          <w:szCs w:val="24"/>
-        </w:rPr>
-        <w:t>write</w:t>
-      </w:r>
-      <w:proofErr w:type="gramEnd"/>
-      <w:r>
-        <w:rPr>
-          <w:rFonts w:eastAsia="Times New Roman" w:cstheme="minorHAnsi"/>
-          <w:color w:val="0D0D0D"/>
-          <w:sz w:val="24"/>
-          <w:szCs w:val="24"/>
-        </w:rPr>
-        <w:t xml:space="preserve">, best effort ordering, handle deduplication. </w:t>
+        <w:t xml:space="preserve">fan-out write, best effort ordering, handle deduplication. </w:t>
       </w:r>
       <w:r>
         <w:rPr>
@@ -4824,27 +4669,7 @@
           <w:sz w:val="24"/>
           <w:szCs w:val="24"/>
         </w:rPr>
-        <w:t xml:space="preserve">In order to have same copy of message sent to two different </w:t>
-      </w:r>
-      <w:proofErr w:type="gramStart"/>
-      <w:r>
-        <w:rPr>
-          <w:rFonts w:eastAsia="Times New Roman" w:cstheme="minorHAnsi"/>
-          <w:color w:val="0D0D0D"/>
-          <w:sz w:val="24"/>
-          <w:szCs w:val="24"/>
-        </w:rPr>
-        <w:t>queue</w:t>
-      </w:r>
-      <w:proofErr w:type="gramEnd"/>
-      <w:r>
-        <w:rPr>
-          <w:rFonts w:eastAsia="Times New Roman" w:cstheme="minorHAnsi"/>
-          <w:color w:val="0D0D0D"/>
-          <w:sz w:val="24"/>
-          <w:szCs w:val="24"/>
-        </w:rPr>
-        <w:t xml:space="preserve">, we have to adopt SNS-SQS message publication pattern. </w:t>
+        <w:t xml:space="preserve">In order to have same copy of message sent to two different queue, we have to adopt SNS-SQS message publication pattern. </w:t>
       </w:r>
     </w:p>
     <w:p>
@@ -6411,19 +6236,8 @@
           <w:szCs w:val="24"/>
         </w:rPr>
         <w:tab/>
-        <w:t xml:space="preserve">Then simply log the message and delete it from </w:t>
-      </w:r>
-      <w:proofErr w:type="gramStart"/>
-      <w:r>
-        <w:rPr>
-          <w:rFonts w:eastAsia="Times New Roman" w:cstheme="minorHAnsi"/>
-          <w:color w:val="0D0D0D"/>
-          <w:sz w:val="24"/>
-          <w:szCs w:val="24"/>
-        </w:rPr>
-        <w:t>queue</w:t>
-      </w:r>
-      <w:proofErr w:type="gramEnd"/>
+        <w:t>Then simply log the message and delete it from queue</w:t>
+      </w:r>
     </w:p>
     <w:p>
       <w:pPr>
@@ -6442,19 +6256,8 @@
           <w:sz w:val="24"/>
           <w:szCs w:val="24"/>
         </w:rPr>
-        <w:t xml:space="preserve">Raise Service now </w:t>
-      </w:r>
-      <w:proofErr w:type="gramStart"/>
-      <w:r>
-        <w:rPr>
-          <w:rFonts w:eastAsia="Times New Roman" w:cstheme="minorHAnsi"/>
-          <w:color w:val="0D0D0D"/>
-          <w:sz w:val="24"/>
-          <w:szCs w:val="24"/>
-        </w:rPr>
-        <w:t>incident</w:t>
-      </w:r>
-      <w:proofErr w:type="gramEnd"/>
+        <w:t>Raise Service now incident</w:t>
+      </w:r>
     </w:p>
     <w:p>
       <w:pPr>
@@ -6789,19 +6592,8 @@
           <w:sz w:val="24"/>
           <w:szCs w:val="24"/>
         </w:rPr>
-        <w:t xml:space="preserve">Raise Service now </w:t>
-      </w:r>
-      <w:proofErr w:type="gramStart"/>
-      <w:r>
-        <w:rPr>
-          <w:rFonts w:eastAsia="Times New Roman" w:cstheme="minorHAnsi"/>
-          <w:color w:val="0D0D0D"/>
-          <w:sz w:val="24"/>
-          <w:szCs w:val="24"/>
-        </w:rPr>
-        <w:t>incident</w:t>
-      </w:r>
-      <w:proofErr w:type="gramEnd"/>
+        <w:t>Raise Service now incident</w:t>
+      </w:r>
     </w:p>
     <w:p>
       <w:pPr>
@@ -6876,7 +6668,6 @@
         </w:rPr>
       </w:pPr>
       <w:proofErr w:type="spellStart"/>
-      <w:proofErr w:type="gramStart"/>
       <w:r>
         <w:rPr>
           <w:rFonts w:eastAsia="Times New Roman" w:cstheme="minorHAnsi"/>
@@ -6895,7 +6686,6 @@
         </w:rPr>
         <w:t>message</w:t>
       </w:r>
-      <w:proofErr w:type="gramEnd"/>
       <w:r>
         <w:rPr>
           <w:rFonts w:eastAsia="Times New Roman" w:cstheme="minorHAnsi"/>
@@ -7029,19 +6819,8 @@
           <w:sz w:val="24"/>
           <w:szCs w:val="24"/>
         </w:rPr>
-        <w:t xml:space="preserve">That is why We can leverage Object Store to solve this </w:t>
-      </w:r>
-      <w:proofErr w:type="gramStart"/>
-      <w:r>
-        <w:rPr>
-          <w:rFonts w:eastAsia="Times New Roman" w:cstheme="minorHAnsi"/>
-          <w:color w:val="0D0D0D"/>
-          <w:sz w:val="24"/>
-          <w:szCs w:val="24"/>
-        </w:rPr>
-        <w:t>problem</w:t>
-      </w:r>
-      <w:proofErr w:type="gramEnd"/>
+        <w:t>That is why We can leverage Object Store to solve this problem</w:t>
+      </w:r>
     </w:p>
     <w:p>
       <w:pPr>
@@ -7228,27 +7007,7 @@
           <w:sz w:val="24"/>
           <w:szCs w:val="24"/>
         </w:rPr>
-        <w:t>If message is successfully delivered to target then remove key (1234-arc-1) and update it to (1234-arc-2</w:t>
-      </w:r>
-      <w:proofErr w:type="gramStart"/>
-      <w:r>
-        <w:rPr>
-          <w:rFonts w:eastAsia="Times New Roman" w:cstheme="minorHAnsi"/>
-          <w:color w:val="0D0D0D"/>
-          <w:sz w:val="24"/>
-          <w:szCs w:val="24"/>
-        </w:rPr>
-        <w:t>) ,</w:t>
-      </w:r>
-      <w:proofErr w:type="gramEnd"/>
-      <w:r>
-        <w:rPr>
-          <w:rFonts w:eastAsia="Times New Roman" w:cstheme="minorHAnsi"/>
-          <w:color w:val="0D0D0D"/>
-          <w:sz w:val="24"/>
-          <w:szCs w:val="24"/>
-        </w:rPr>
-        <w:t xml:space="preserve"> this will let the idempotent filter to stop </w:t>
+        <w:t xml:space="preserve">If message is successfully delivered to target then remove key (1234-arc-1) and update it to (1234-arc-2) , this will let the idempotent filter to stop </w:t>
       </w:r>
       <w:r>
         <w:rPr>
@@ -7325,27 +7084,7 @@
           <w:sz w:val="24"/>
           <w:szCs w:val="24"/>
         </w:rPr>
-        <w:t xml:space="preserve">Anyway message is getting retried </w:t>
-      </w:r>
-      <w:proofErr w:type="gramStart"/>
-      <w:r>
-        <w:rPr>
-          <w:rFonts w:eastAsia="Times New Roman" w:cstheme="minorHAnsi"/>
-          <w:color w:val="0D0D0D"/>
-          <w:sz w:val="24"/>
-          <w:szCs w:val="24"/>
-        </w:rPr>
-        <w:t>so ,</w:t>
-      </w:r>
-      <w:proofErr w:type="gramEnd"/>
-      <w:r>
-        <w:rPr>
-          <w:rFonts w:eastAsia="Times New Roman" w:cstheme="minorHAnsi"/>
-          <w:color w:val="0D0D0D"/>
-          <w:sz w:val="24"/>
-          <w:szCs w:val="24"/>
-        </w:rPr>
-        <w:t xml:space="preserve"> no need to update OS with next </w:t>
+        <w:t xml:space="preserve">Anyway message is getting retried so , no need to update OS with next </w:t>
       </w:r>
       <w:proofErr w:type="spellStart"/>
       <w:r>
@@ -7757,27 +7496,7 @@
           <w:sz w:val="24"/>
           <w:szCs w:val="24"/>
         </w:rPr>
-        <w:t xml:space="preserve"> to be in same state as they arrived in main queue and don’t want to lose the capability to </w:t>
-      </w:r>
-      <w:proofErr w:type="gramStart"/>
-      <w:r>
-        <w:rPr>
-          <w:rFonts w:eastAsia="Times New Roman" w:cstheme="minorHAnsi"/>
-          <w:color w:val="0D0D0D"/>
-          <w:sz w:val="24"/>
-          <w:szCs w:val="24"/>
-        </w:rPr>
-        <w:t>perform</w:t>
-      </w:r>
-      <w:proofErr w:type="gramEnd"/>
-      <w:r>
-        <w:rPr>
-          <w:rFonts w:eastAsia="Times New Roman" w:cstheme="minorHAnsi"/>
-          <w:color w:val="0D0D0D"/>
-          <w:sz w:val="24"/>
-          <w:szCs w:val="24"/>
-        </w:rPr>
-        <w:t xml:space="preserve"> click ops (Start </w:t>
+        <w:t xml:space="preserve"> to be in same state as they arrived in main queue and don’t want to lose the capability to perform click ops (Start </w:t>
       </w:r>
       <w:proofErr w:type="spellStart"/>
       <w:r>
@@ -7910,27 +7629,7 @@
           <w:sz w:val="24"/>
           <w:szCs w:val="24"/>
         </w:rPr>
-        <w:t xml:space="preserve">attributes and policies, deleting </w:t>
-      </w:r>
-      <w:proofErr w:type="gramStart"/>
-      <w:r>
-        <w:rPr>
-          <w:rFonts w:eastAsia="Times New Roman" w:cstheme="minorHAnsi"/>
-          <w:color w:val="0D0D0D"/>
-          <w:sz w:val="24"/>
-          <w:szCs w:val="24"/>
-        </w:rPr>
-        <w:t>message ,</w:t>
-      </w:r>
-      <w:proofErr w:type="gramEnd"/>
-      <w:r>
-        <w:rPr>
-          <w:rFonts w:eastAsia="Times New Roman" w:cstheme="minorHAnsi"/>
-          <w:color w:val="0D0D0D"/>
-          <w:sz w:val="24"/>
-          <w:szCs w:val="24"/>
-        </w:rPr>
-        <w:t xml:space="preserve"> purge queues, binding topics-queue, </w:t>
+        <w:t xml:space="preserve">attributes and policies, deleting message , purge queues, binding topics-queue, </w:t>
       </w:r>
       <w:r>
         <w:rPr>
@@ -8097,27 +7796,7 @@
           <w:sz w:val="24"/>
           <w:szCs w:val="24"/>
         </w:rPr>
-        <w:t xml:space="preserve">For this </w:t>
-      </w:r>
-      <w:proofErr w:type="gramStart"/>
-      <w:r>
-        <w:rPr>
-          <w:rFonts w:eastAsia="Times New Roman" w:cstheme="minorHAnsi"/>
-          <w:color w:val="0D0D0D"/>
-          <w:sz w:val="24"/>
-          <w:szCs w:val="24"/>
-        </w:rPr>
-        <w:t>reason</w:t>
-      </w:r>
-      <w:proofErr w:type="gramEnd"/>
-      <w:r>
-        <w:rPr>
-          <w:rFonts w:eastAsia="Times New Roman" w:cstheme="minorHAnsi"/>
-          <w:color w:val="0D0D0D"/>
-          <w:sz w:val="24"/>
-          <w:szCs w:val="24"/>
-        </w:rPr>
-        <w:t xml:space="preserve"> I have created REST service to perform these operations along with postman collection and example response.</w:t>
+        <w:t>For this reason I have created REST service to perform these operations along with postman collection and example response.</w:t>
       </w:r>
     </w:p>
     <w:p>
@@ -8217,7 +7896,6 @@
         <w:t xml:space="preserve">Remark: </w:t>
       </w:r>
       <w:proofErr w:type="spellStart"/>
-      <w:proofErr w:type="gramStart"/>
       <w:r>
         <w:rPr>
           <w:rFonts w:eastAsia="Times New Roman" w:cstheme="minorHAnsi"/>
@@ -8228,7 +7906,6 @@
         <w:t>Every thing</w:t>
       </w:r>
       <w:proofErr w:type="spellEnd"/>
-      <w:proofErr w:type="gramEnd"/>
       <w:r>
         <w:rPr>
           <w:rFonts w:eastAsia="Times New Roman" w:cstheme="minorHAnsi"/>
@@ -8264,66 +7941,26 @@
           <w:sz w:val="24"/>
           <w:szCs w:val="24"/>
         </w:rPr>
-        <w:t xml:space="preserve">in other flows provided inbound payload to </w:t>
-      </w:r>
-      <w:proofErr w:type="gramStart"/>
-      <w:r>
-        <w:rPr>
-          <w:rFonts w:eastAsia="Times New Roman" w:cstheme="minorHAnsi"/>
-          <w:color w:val="0D0D0D"/>
-          <w:sz w:val="24"/>
-          <w:szCs w:val="24"/>
-        </w:rPr>
-        <w:t>this flows</w:t>
-      </w:r>
-      <w:proofErr w:type="gramEnd"/>
-      <w:r>
-        <w:rPr>
-          <w:rFonts w:eastAsia="Times New Roman" w:cstheme="minorHAnsi"/>
-          <w:color w:val="0D0D0D"/>
-          <w:sz w:val="24"/>
-          <w:szCs w:val="24"/>
-        </w:rPr>
-        <w:t xml:space="preserve"> should be formed in compliance to the request format.</w:t>
-      </w:r>
-    </w:p>
-    <w:p>
-      <w:pPr>
-        <w:rPr>
-          <w:rFonts w:eastAsia="Times New Roman" w:cstheme="minorHAnsi"/>
-          <w:color w:val="0D0D0D"/>
-          <w:sz w:val="24"/>
-          <w:szCs w:val="24"/>
-        </w:rPr>
-      </w:pPr>
-      <w:r>
-        <w:rPr>
-          <w:rFonts w:eastAsia="Times New Roman" w:cstheme="minorHAnsi"/>
-          <w:color w:val="0D0D0D"/>
-          <w:sz w:val="24"/>
-          <w:szCs w:val="24"/>
-        </w:rPr>
-        <w:t>Rest service encapsulation heavily relies on object serial/</w:t>
-      </w:r>
-      <w:proofErr w:type="gramStart"/>
-      <w:r>
-        <w:rPr>
-          <w:rFonts w:eastAsia="Times New Roman" w:cstheme="minorHAnsi"/>
-          <w:color w:val="0D0D0D"/>
-          <w:sz w:val="24"/>
-          <w:szCs w:val="24"/>
-        </w:rPr>
-        <w:t>deserialization ,</w:t>
-      </w:r>
-      <w:proofErr w:type="gramEnd"/>
-      <w:r>
-        <w:rPr>
-          <w:rFonts w:eastAsia="Times New Roman" w:cstheme="minorHAnsi"/>
-          <w:color w:val="0D0D0D"/>
-          <w:sz w:val="24"/>
-          <w:szCs w:val="24"/>
-        </w:rPr>
-        <w:t xml:space="preserve"> AWS SQS/SNS connectors.</w:t>
+        <w:t>in other flows provided inbound payload to this flows should be formed in compliance to the request format.</w:t>
+      </w:r>
+    </w:p>
+    <w:p>
+      <w:pPr>
+        <w:rPr>
+          <w:rFonts w:eastAsia="Times New Roman" w:cstheme="minorHAnsi"/>
+          <w:color w:val="0D0D0D"/>
+          <w:sz w:val="24"/>
+          <w:szCs w:val="24"/>
+        </w:rPr>
+      </w:pPr>
+      <w:r>
+        <w:rPr>
+          <w:rFonts w:eastAsia="Times New Roman" w:cstheme="minorHAnsi"/>
+          <w:color w:val="0D0D0D"/>
+          <w:sz w:val="24"/>
+          <w:szCs w:val="24"/>
+        </w:rPr>
+        <w:t>Rest service encapsulation heavily relies on object serial/deserialization , AWS SQS/SNS connectors.</w:t>
       </w:r>
     </w:p>
     <w:p>
@@ -8490,7 +8127,6 @@
         </w:rPr>
       </w:pPr>
       <w:proofErr w:type="spellStart"/>
-      <w:proofErr w:type="gramStart"/>
       <w:r>
         <w:rPr>
           <w:rFonts w:eastAsia="Times New Roman" w:cstheme="minorHAnsi"/>
@@ -8501,7 +8137,6 @@
         <w:t>Lets</w:t>
       </w:r>
       <w:proofErr w:type="spellEnd"/>
-      <w:proofErr w:type="gramEnd"/>
       <w:r>
         <w:rPr>
           <w:rFonts w:eastAsia="Times New Roman" w:cstheme="minorHAnsi"/>
@@ -8547,7 +8182,6 @@
         <w:t xml:space="preserve"> x is max no of messages to redrive from </w:t>
       </w:r>
       <w:proofErr w:type="spellStart"/>
-      <w:proofErr w:type="gramStart"/>
       <w:r>
         <w:rPr>
           <w:rFonts w:eastAsia="Times New Roman" w:cstheme="minorHAnsi"/>
@@ -8560,85 +8194,53 @@
         <w:t>dlq</w:t>
       </w:r>
       <w:proofErr w:type="spellEnd"/>
-      <w:proofErr w:type="gramEnd"/>
     </w:p>
     <w:p>
       <w:pPr>
         <w:pStyle w:val="ListParagraph"/>
         <w:numPr>
           <w:ilvl w:val="1"/>
-          <w:numId w:val="3"/>
-        </w:numPr>
-        <w:rPr>
-          <w:rFonts w:eastAsia="Times New Roman" w:cstheme="minorHAnsi"/>
-          <w:color w:val="0D0D0D"/>
-          <w:sz w:val="24"/>
-          <w:szCs w:val="24"/>
-        </w:rPr>
-      </w:pPr>
-      <w:r>
-        <w:rPr>
-          <w:rFonts w:eastAsia="Times New Roman" w:cstheme="minorHAnsi"/>
-          <w:color w:val="0D0D0D"/>
-          <w:sz w:val="24"/>
-          <w:szCs w:val="24"/>
-        </w:rPr>
-        <w:t xml:space="preserve">Read top X messages from dead letter </w:t>
-      </w:r>
-      <w:proofErr w:type="gramStart"/>
-      <w:r>
-        <w:rPr>
-          <w:rFonts w:eastAsia="Times New Roman" w:cstheme="minorHAnsi"/>
-          <w:color w:val="0D0D0D"/>
-          <w:sz w:val="24"/>
-          <w:szCs w:val="24"/>
-        </w:rPr>
-        <w:t>queue</w:t>
-      </w:r>
-      <w:proofErr w:type="gramEnd"/>
+          <w:numId w:val="43"/>
+        </w:numPr>
+        <w:rPr>
+          <w:rFonts w:eastAsia="Times New Roman" w:cstheme="minorHAnsi"/>
+          <w:color w:val="0D0D0D"/>
+          <w:sz w:val="24"/>
+          <w:szCs w:val="24"/>
+        </w:rPr>
+      </w:pPr>
+      <w:r>
+        <w:rPr>
+          <w:rFonts w:eastAsia="Times New Roman" w:cstheme="minorHAnsi"/>
+          <w:color w:val="0D0D0D"/>
+          <w:sz w:val="24"/>
+          <w:szCs w:val="24"/>
+        </w:rPr>
+        <w:t>Read top X messages from dead letter queue</w:t>
+      </w:r>
     </w:p>
     <w:p>
       <w:pPr>
         <w:pStyle w:val="ListParagraph"/>
         <w:numPr>
           <w:ilvl w:val="1"/>
-          <w:numId w:val="3"/>
-        </w:numPr>
-        <w:rPr>
-          <w:rFonts w:eastAsia="Times New Roman" w:cstheme="minorHAnsi"/>
-          <w:color w:val="0D0D0D"/>
-          <w:sz w:val="24"/>
-          <w:szCs w:val="24"/>
-        </w:rPr>
-      </w:pPr>
-      <w:r>
-        <w:rPr>
-          <w:rFonts w:eastAsia="Times New Roman" w:cstheme="minorHAnsi"/>
-          <w:color w:val="0D0D0D"/>
-          <w:sz w:val="24"/>
-          <w:szCs w:val="24"/>
-        </w:rPr>
-        <w:t xml:space="preserve">Filter </w:t>
-      </w:r>
-      <w:proofErr w:type="gramStart"/>
-      <w:r>
-        <w:rPr>
-          <w:rFonts w:eastAsia="Times New Roman" w:cstheme="minorHAnsi"/>
-          <w:color w:val="0D0D0D"/>
-          <w:sz w:val="24"/>
-          <w:szCs w:val="24"/>
-        </w:rPr>
-        <w:t>retry</w:t>
-      </w:r>
-      <w:proofErr w:type="gramEnd"/>
-      <w:r>
-        <w:rPr>
-          <w:rFonts w:eastAsia="Times New Roman" w:cstheme="minorHAnsi"/>
-          <w:color w:val="0D0D0D"/>
-          <w:sz w:val="24"/>
-          <w:szCs w:val="24"/>
-        </w:rPr>
-        <w:t xml:space="preserve"> able errors and send them in batches to source queue.</w:t>
+          <w:numId w:val="43"/>
+        </w:numPr>
+        <w:rPr>
+          <w:rFonts w:eastAsia="Times New Roman" w:cstheme="minorHAnsi"/>
+          <w:color w:val="0D0D0D"/>
+          <w:sz w:val="24"/>
+          <w:szCs w:val="24"/>
+        </w:rPr>
+      </w:pPr>
+      <w:r>
+        <w:rPr>
+          <w:rFonts w:eastAsia="Times New Roman" w:cstheme="minorHAnsi"/>
+          <w:color w:val="0D0D0D"/>
+          <w:sz w:val="24"/>
+          <w:szCs w:val="24"/>
+        </w:rPr>
+        <w:t>Filter retry able errors and send them in batches to source queue.</w:t>
       </w:r>
     </w:p>
     <w:p>
@@ -8646,7 +8248,7 @@
         <w:pStyle w:val="ListParagraph"/>
         <w:numPr>
           <w:ilvl w:val="1"/>
-          <w:numId w:val="3"/>
+          <w:numId w:val="43"/>
         </w:numPr>
         <w:rPr>
           <w:rFonts w:eastAsia="Times New Roman" w:cstheme="minorHAnsi"/>
@@ -8710,7 +8312,7 @@
         <w:pStyle w:val="ListParagraph"/>
         <w:numPr>
           <w:ilvl w:val="1"/>
-          <w:numId w:val="3"/>
+          <w:numId w:val="43"/>
         </w:numPr>
         <w:rPr>
           <w:rFonts w:eastAsia="Times New Roman" w:cstheme="minorHAnsi"/>
@@ -8754,7 +8356,7 @@
         <w:pStyle w:val="ListParagraph"/>
         <w:numPr>
           <w:ilvl w:val="1"/>
-          <w:numId w:val="3"/>
+          <w:numId w:val="43"/>
         </w:numPr>
         <w:rPr>
           <w:rFonts w:eastAsia="Times New Roman" w:cstheme="minorHAnsi"/>
@@ -8812,40 +8414,18 @@
           <w:sz w:val="24"/>
           <w:szCs w:val="24"/>
         </w:rPr>
-        <w:t xml:space="preserve"> could be </w:t>
-      </w:r>
-      <w:proofErr w:type="gramStart"/>
-      <w:r>
-        <w:rPr>
-          <w:rFonts w:eastAsia="Times New Roman" w:cstheme="minorHAnsi"/>
-          <w:color w:val="0D0D0D"/>
-          <w:sz w:val="24"/>
-          <w:szCs w:val="24"/>
-        </w:rPr>
-        <w:t>retried.</w:t>
-      </w:r>
-      <w:r>
-        <w:rPr>
-          <w:rFonts w:eastAsia="Times New Roman" w:cstheme="minorHAnsi"/>
-          <w:b/>
-          <w:bCs/>
-          <w:color w:val="0D0D0D"/>
-          <w:sz w:val="24"/>
-          <w:szCs w:val="24"/>
-        </w:rPr>
-        <w:t>(</w:t>
-      </w:r>
-      <w:proofErr w:type="gramEnd"/>
-      <w:r>
-        <w:rPr>
-          <w:rFonts w:eastAsia="Times New Roman" w:cstheme="minorHAnsi"/>
-          <w:b/>
-          <w:bCs/>
-          <w:color w:val="0D0D0D"/>
-          <w:sz w:val="24"/>
-          <w:szCs w:val="24"/>
-        </w:rPr>
-        <w:t>TBD)</w:t>
+        <w:t xml:space="preserve"> could be retried.</w:t>
+      </w:r>
+      <w:r>
+        <w:rPr>
+          <w:rFonts w:eastAsia="Times New Roman" w:cstheme="minorHAnsi"/>
+          <w:b/>
+          <w:bCs/>
+          <w:color w:val="0D0D0D"/>
+          <w:sz w:val="24"/>
+          <w:szCs w:val="24"/>
+        </w:rPr>
+        <w:t>(TBD)</w:t>
       </w:r>
     </w:p>
     <w:p>
@@ -8912,7 +8492,6 @@
         <w:t xml:space="preserve"> </w:t>
       </w:r>
       <w:proofErr w:type="spellStart"/>
-      <w:proofErr w:type="gramStart"/>
       <w:r>
         <w:rPr>
           <w:rFonts w:eastAsia="Times New Roman" w:cstheme="minorHAnsi"/>
@@ -8925,67 +8504,44 @@
         <w:t>reprocessor</w:t>
       </w:r>
       <w:proofErr w:type="spellEnd"/>
-      <w:proofErr w:type="gramEnd"/>
-    </w:p>
-    <w:p>
-      <w:pPr>
-        <w:rPr>
-          <w:rFonts w:eastAsia="Times New Roman" w:cstheme="minorHAnsi"/>
-          <w:color w:val="0D0D0D"/>
-          <w:sz w:val="24"/>
-          <w:szCs w:val="24"/>
-        </w:rPr>
-      </w:pPr>
-      <w:r>
-        <w:rPr>
-          <w:rFonts w:eastAsia="Times New Roman" w:cstheme="minorHAnsi"/>
-          <w:color w:val="0D0D0D"/>
-          <w:sz w:val="24"/>
-          <w:szCs w:val="24"/>
-        </w:rPr>
-        <w:t xml:space="preserve">Trigger could be a Rest endpoint or </w:t>
-      </w:r>
-      <w:proofErr w:type="gramStart"/>
-      <w:r>
-        <w:rPr>
-          <w:rFonts w:eastAsia="Times New Roman" w:cstheme="minorHAnsi"/>
-          <w:color w:val="0D0D0D"/>
-          <w:sz w:val="24"/>
-          <w:szCs w:val="24"/>
-        </w:rPr>
-        <w:t>Schedular</w:t>
-      </w:r>
-      <w:proofErr w:type="gramEnd"/>
-    </w:p>
-    <w:p>
-      <w:pPr>
-        <w:rPr>
-          <w:rFonts w:eastAsia="Times New Roman" w:cstheme="minorHAnsi"/>
-          <w:color w:val="0D0D0D"/>
-          <w:sz w:val="24"/>
-          <w:szCs w:val="24"/>
-        </w:rPr>
-      </w:pPr>
-      <w:r>
-        <w:rPr>
-          <w:rFonts w:eastAsia="Times New Roman" w:cstheme="minorHAnsi"/>
-          <w:color w:val="0D0D0D"/>
-          <w:sz w:val="24"/>
-          <w:szCs w:val="24"/>
-        </w:rPr>
-        <w:t xml:space="preserve">Implement routine(x) with Mule SQS </w:t>
-      </w:r>
-      <w:proofErr w:type="gramStart"/>
-      <w:r>
-        <w:rPr>
-          <w:rFonts w:eastAsia="Times New Roman" w:cstheme="minorHAnsi"/>
-          <w:color w:val="0D0D0D"/>
-          <w:sz w:val="24"/>
-          <w:szCs w:val="24"/>
-        </w:rPr>
-        <w:t>connectors</w:t>
-      </w:r>
-      <w:proofErr w:type="gramEnd"/>
+    </w:p>
+    <w:p>
+      <w:pPr>
+        <w:rPr>
+          <w:rFonts w:eastAsia="Times New Roman" w:cstheme="minorHAnsi"/>
+          <w:color w:val="0D0D0D"/>
+          <w:sz w:val="24"/>
+          <w:szCs w:val="24"/>
+        </w:rPr>
+      </w:pPr>
+      <w:r>
+        <w:rPr>
+          <w:rFonts w:eastAsia="Times New Roman" w:cstheme="minorHAnsi"/>
+          <w:color w:val="0D0D0D"/>
+          <w:sz w:val="24"/>
+          <w:szCs w:val="24"/>
+        </w:rPr>
+        <w:t>Trigger could be a Rest endpoint or Schedular</w:t>
+      </w:r>
+    </w:p>
+    <w:p>
+      <w:pPr>
+        <w:rPr>
+          <w:rFonts w:eastAsia="Times New Roman" w:cstheme="minorHAnsi"/>
+          <w:color w:val="0D0D0D"/>
+          <w:sz w:val="24"/>
+          <w:szCs w:val="24"/>
+        </w:rPr>
+      </w:pPr>
+      <w:r>
+        <w:rPr>
+          <w:rFonts w:eastAsia="Times New Roman" w:cstheme="minorHAnsi"/>
+          <w:color w:val="0D0D0D"/>
+          <w:sz w:val="24"/>
+          <w:szCs w:val="24"/>
+        </w:rPr>
+        <w:t>Implement routine(x) with Mule SQS connectors</w:t>
+      </w:r>
     </w:p>
     <w:p>
       <w:pPr>
@@ -9091,7 +8647,6 @@
         <w:t xml:space="preserve"> </w:t>
       </w:r>
       <w:proofErr w:type="spellStart"/>
-      <w:proofErr w:type="gramStart"/>
       <w:r>
         <w:rPr>
           <w:rFonts w:eastAsia="Times New Roman" w:cstheme="minorHAnsi"/>
@@ -9104,67 +8659,44 @@
         <w:t>reprocessor</w:t>
       </w:r>
       <w:proofErr w:type="spellEnd"/>
-      <w:proofErr w:type="gramEnd"/>
-    </w:p>
-    <w:p>
-      <w:pPr>
-        <w:rPr>
-          <w:rFonts w:eastAsia="Times New Roman" w:cstheme="minorHAnsi"/>
-          <w:color w:val="0D0D0D"/>
-          <w:sz w:val="24"/>
-          <w:szCs w:val="24"/>
-        </w:rPr>
-      </w:pPr>
-      <w:r>
-        <w:rPr>
-          <w:rFonts w:eastAsia="Times New Roman" w:cstheme="minorHAnsi"/>
-          <w:color w:val="0D0D0D"/>
-          <w:sz w:val="24"/>
-          <w:szCs w:val="24"/>
-        </w:rPr>
-        <w:t xml:space="preserve">Trigger could be a Rest endpoint or </w:t>
-      </w:r>
-      <w:proofErr w:type="gramStart"/>
-      <w:r>
-        <w:rPr>
-          <w:rFonts w:eastAsia="Times New Roman" w:cstheme="minorHAnsi"/>
-          <w:color w:val="0D0D0D"/>
-          <w:sz w:val="24"/>
-          <w:szCs w:val="24"/>
-        </w:rPr>
-        <w:t>Schedular</w:t>
-      </w:r>
-      <w:proofErr w:type="gramEnd"/>
-    </w:p>
-    <w:p>
-      <w:pPr>
-        <w:rPr>
-          <w:rFonts w:eastAsia="Times New Roman" w:cstheme="minorHAnsi"/>
-          <w:color w:val="0D0D0D"/>
-          <w:sz w:val="24"/>
-          <w:szCs w:val="24"/>
-        </w:rPr>
-      </w:pPr>
-      <w:r>
-        <w:rPr>
-          <w:rFonts w:eastAsia="Times New Roman" w:cstheme="minorHAnsi"/>
-          <w:color w:val="0D0D0D"/>
-          <w:sz w:val="24"/>
-          <w:szCs w:val="24"/>
-        </w:rPr>
-        <w:t xml:space="preserve">Implement routine(x) with java JDK 8 and call with Java static invoke </w:t>
-      </w:r>
-      <w:proofErr w:type="gramStart"/>
-      <w:r>
-        <w:rPr>
-          <w:rFonts w:eastAsia="Times New Roman" w:cstheme="minorHAnsi"/>
-          <w:color w:val="0D0D0D"/>
-          <w:sz w:val="24"/>
-          <w:szCs w:val="24"/>
-        </w:rPr>
-        <w:t>connector</w:t>
-      </w:r>
-      <w:proofErr w:type="gramEnd"/>
+    </w:p>
+    <w:p>
+      <w:pPr>
+        <w:rPr>
+          <w:rFonts w:eastAsia="Times New Roman" w:cstheme="minorHAnsi"/>
+          <w:color w:val="0D0D0D"/>
+          <w:sz w:val="24"/>
+          <w:szCs w:val="24"/>
+        </w:rPr>
+      </w:pPr>
+      <w:r>
+        <w:rPr>
+          <w:rFonts w:eastAsia="Times New Roman" w:cstheme="minorHAnsi"/>
+          <w:color w:val="0D0D0D"/>
+          <w:sz w:val="24"/>
+          <w:szCs w:val="24"/>
+        </w:rPr>
+        <w:t>Trigger could be a Rest endpoint or Schedular</w:t>
+      </w:r>
+    </w:p>
+    <w:p>
+      <w:pPr>
+        <w:rPr>
+          <w:rFonts w:eastAsia="Times New Roman" w:cstheme="minorHAnsi"/>
+          <w:color w:val="0D0D0D"/>
+          <w:sz w:val="24"/>
+          <w:szCs w:val="24"/>
+        </w:rPr>
+      </w:pPr>
+      <w:r>
+        <w:rPr>
+          <w:rFonts w:eastAsia="Times New Roman" w:cstheme="minorHAnsi"/>
+          <w:color w:val="0D0D0D"/>
+          <w:sz w:val="24"/>
+          <w:szCs w:val="24"/>
+        </w:rPr>
+        <w:t>Implement routine(x) with java JDK 8 and call with Java static invoke connector</w:t>
+      </w:r>
     </w:p>
     <w:p>
       <w:pPr>
@@ -9218,7 +8750,6 @@
         <w:t xml:space="preserve"> </w:t>
       </w:r>
       <w:proofErr w:type="spellStart"/>
-      <w:proofErr w:type="gramStart"/>
       <w:r>
         <w:rPr>
           <w:rFonts w:eastAsia="Times New Roman" w:cstheme="minorHAnsi"/>
@@ -9231,37 +8762,25 @@
         <w:t>reprocessor</w:t>
       </w:r>
       <w:proofErr w:type="spellEnd"/>
-      <w:proofErr w:type="gramEnd"/>
-    </w:p>
-    <w:p>
-      <w:pPr>
-        <w:rPr>
-          <w:rFonts w:eastAsia="Times New Roman" w:cstheme="minorHAnsi"/>
-          <w:color w:val="0D0D0D"/>
-          <w:sz w:val="24"/>
-          <w:szCs w:val="24"/>
-        </w:rPr>
-      </w:pPr>
-      <w:r>
-        <w:rPr>
-          <w:rFonts w:eastAsia="Times New Roman" w:cstheme="minorHAnsi"/>
-          <w:color w:val="0D0D0D"/>
-          <w:sz w:val="24"/>
-          <w:szCs w:val="24"/>
-        </w:rPr>
-        <w:t xml:space="preserve">Trigger could be a Rest endpoint or </w:t>
-      </w:r>
-      <w:proofErr w:type="gramStart"/>
-      <w:r>
-        <w:rPr>
-          <w:rFonts w:eastAsia="Times New Roman" w:cstheme="minorHAnsi"/>
-          <w:color w:val="0D0D0D"/>
-          <w:sz w:val="24"/>
-          <w:szCs w:val="24"/>
-        </w:rPr>
-        <w:t>Schedular</w:t>
-      </w:r>
-      <w:proofErr w:type="gramEnd"/>
+    </w:p>
+    <w:p>
+      <w:pPr>
+        <w:rPr>
+          <w:rFonts w:eastAsia="Times New Roman" w:cstheme="minorHAnsi"/>
+          <w:color w:val="0D0D0D"/>
+          <w:sz w:val="24"/>
+          <w:szCs w:val="24"/>
+        </w:rPr>
+      </w:pPr>
+      <w:r>
+        <w:rPr>
+          <w:rFonts w:eastAsia="Times New Roman" w:cstheme="minorHAnsi"/>
+          <w:color w:val="0D0D0D"/>
+          <w:sz w:val="24"/>
+          <w:szCs w:val="24"/>
+        </w:rPr>
+        <w:t>Trigger could be a Rest endpoint or Schedular</w:t>
+      </w:r>
     </w:p>
     <w:p>
       <w:pPr>
@@ -9318,19 +8837,8 @@
           <w:sz w:val="24"/>
           <w:szCs w:val="24"/>
         </w:rPr>
-        <w:t xml:space="preserve">Deploy that project to AWS cloud </w:t>
-      </w:r>
-      <w:proofErr w:type="gramStart"/>
-      <w:r>
-        <w:rPr>
-          <w:rFonts w:eastAsia="Times New Roman" w:cstheme="minorHAnsi"/>
-          <w:color w:val="0D0D0D"/>
-          <w:sz w:val="24"/>
-          <w:szCs w:val="24"/>
-        </w:rPr>
-        <w:t>lambda</w:t>
-      </w:r>
-      <w:proofErr w:type="gramEnd"/>
+        <w:t>Deploy that project to AWS cloud lambda</w:t>
+      </w:r>
     </w:p>
     <w:p>
       <w:pPr>
@@ -9733,27 +9241,7 @@
           <w:sz w:val="24"/>
           <w:szCs w:val="24"/>
         </w:rPr>
-        <w:t xml:space="preserve">While dealing with SQS </w:t>
-      </w:r>
-      <w:proofErr w:type="gramStart"/>
-      <w:r>
-        <w:rPr>
-          <w:rFonts w:eastAsia="Times New Roman" w:cstheme="minorHAnsi"/>
-          <w:color w:val="0D0D0D"/>
-          <w:sz w:val="24"/>
-          <w:szCs w:val="24"/>
-        </w:rPr>
-        <w:t>connectors ,</w:t>
-      </w:r>
-      <w:proofErr w:type="gramEnd"/>
-      <w:r>
-        <w:rPr>
-          <w:rFonts w:eastAsia="Times New Roman" w:cstheme="minorHAnsi"/>
-          <w:color w:val="0D0D0D"/>
-          <w:sz w:val="24"/>
-          <w:szCs w:val="24"/>
-        </w:rPr>
-        <w:t xml:space="preserve"> we have to deal with POJO like Message Objects, </w:t>
+        <w:t xml:space="preserve">While dealing with SQS connectors , we have to deal with POJO like Message Objects, </w:t>
       </w:r>
       <w:proofErr w:type="spellStart"/>
       <w:r>
@@ -9828,27 +9316,7 @@
           <w:sz w:val="24"/>
           <w:szCs w:val="24"/>
         </w:rPr>
-        <w:t xml:space="preserve"> for multiple queues, you </w:t>
-      </w:r>
-      <w:proofErr w:type="gramStart"/>
-      <w:r>
-        <w:rPr>
-          <w:rFonts w:eastAsia="Times New Roman" w:cstheme="minorHAnsi"/>
-          <w:color w:val="0D0D0D"/>
-          <w:sz w:val="24"/>
-          <w:szCs w:val="24"/>
-        </w:rPr>
-        <w:t>have to</w:t>
-      </w:r>
-      <w:proofErr w:type="gramEnd"/>
-      <w:r>
-        <w:rPr>
-          <w:rFonts w:eastAsia="Times New Roman" w:cstheme="minorHAnsi"/>
-          <w:color w:val="0D0D0D"/>
-          <w:sz w:val="24"/>
-          <w:szCs w:val="24"/>
-        </w:rPr>
-        <w:t xml:space="preserve"> incorporate </w:t>
+        <w:t xml:space="preserve"> for multiple queues, you have to incorporate </w:t>
       </w:r>
       <w:proofErr w:type="spellStart"/>
       <w:r>
@@ -10040,27 +9508,7 @@
           <w:sz w:val="24"/>
           <w:szCs w:val="24"/>
         </w:rPr>
-        <w:t xml:space="preserve">Once the consumer has processed the message, it </w:t>
-      </w:r>
-      <w:proofErr w:type="gramStart"/>
-      <w:r>
-        <w:rPr>
-          <w:rFonts w:eastAsia="Times New Roman" w:cstheme="minorHAnsi"/>
-          <w:color w:val="0D0D0D"/>
-          <w:sz w:val="24"/>
-          <w:szCs w:val="24"/>
-        </w:rPr>
-        <w:t>has to</w:t>
-      </w:r>
-      <w:proofErr w:type="gramEnd"/>
-      <w:r>
-        <w:rPr>
-          <w:rFonts w:eastAsia="Times New Roman" w:cstheme="minorHAnsi"/>
-          <w:color w:val="0D0D0D"/>
-          <w:sz w:val="24"/>
-          <w:szCs w:val="24"/>
-        </w:rPr>
-        <w:t xml:space="preserve"> delete it from queue with the </w:t>
+        <w:t xml:space="preserve">Once the consumer has processed the message, it has to delete it from queue with the </w:t>
       </w:r>
       <w:proofErr w:type="spellStart"/>
       <w:r>
@@ -10118,27 +9566,7 @@
           <w:sz w:val="24"/>
           <w:szCs w:val="24"/>
         </w:rPr>
-        <w:t xml:space="preserve"> Ex if max time required to process the message is 20 </w:t>
-      </w:r>
-      <w:proofErr w:type="gramStart"/>
-      <w:r>
-        <w:rPr>
-          <w:rFonts w:eastAsia="Times New Roman" w:cstheme="minorHAnsi"/>
-          <w:color w:val="0D0D0D"/>
-          <w:sz w:val="24"/>
-          <w:szCs w:val="24"/>
-        </w:rPr>
-        <w:t>seconds</w:t>
-      </w:r>
-      <w:proofErr w:type="gramEnd"/>
-      <w:r>
-        <w:rPr>
-          <w:rFonts w:eastAsia="Times New Roman" w:cstheme="minorHAnsi"/>
-          <w:color w:val="0D0D0D"/>
-          <w:sz w:val="24"/>
-          <w:szCs w:val="24"/>
-        </w:rPr>
-        <w:t xml:space="preserve"> then </w:t>
+        <w:t xml:space="preserve"> Ex if max time required to process the message is 20 seconds then </w:t>
       </w:r>
       <w:proofErr w:type="spellStart"/>
       <w:r>
@@ -10274,27 +9702,7 @@
           <w:sz w:val="24"/>
           <w:szCs w:val="24"/>
         </w:rPr>
-        <w:t xml:space="preserve">If target took longer to respond and you are seconds away from exceeding visibility </w:t>
-      </w:r>
-      <w:proofErr w:type="gramStart"/>
-      <w:r>
-        <w:rPr>
-          <w:rFonts w:eastAsia="Times New Roman" w:cstheme="minorHAnsi"/>
-          <w:color w:val="0D0D0D"/>
-          <w:sz w:val="24"/>
-          <w:szCs w:val="24"/>
-        </w:rPr>
-        <w:t>timeout</w:t>
-      </w:r>
-      <w:proofErr w:type="gramEnd"/>
-      <w:r>
-        <w:rPr>
-          <w:rFonts w:eastAsia="Times New Roman" w:cstheme="minorHAnsi"/>
-          <w:color w:val="0D0D0D"/>
-          <w:sz w:val="24"/>
-          <w:szCs w:val="24"/>
-        </w:rPr>
-        <w:t xml:space="preserve"> then </w:t>
+        <w:t xml:space="preserve">If target took longer to respond and you are seconds away from exceeding visibility timeout then </w:t>
       </w:r>
       <w:proofErr w:type="spellStart"/>
       <w:r>
@@ -10353,21 +9761,8 @@
           <w:sz w:val="24"/>
           <w:szCs w:val="24"/>
         </w:rPr>
-        <w:t xml:space="preserve">when target response time is not </w:t>
-      </w:r>
-      <w:proofErr w:type="gramStart"/>
-      <w:r>
-        <w:rPr>
-          <w:rFonts w:eastAsia="Times New Roman" w:cstheme="minorHAnsi"/>
-          <w:b/>
-          <w:bCs/>
-          <w:color w:val="0D0D0D"/>
-          <w:sz w:val="24"/>
-          <w:szCs w:val="24"/>
-        </w:rPr>
-        <w:t>known</w:t>
-      </w:r>
-      <w:proofErr w:type="gramEnd"/>
+        <w:t>when target response time is not known</w:t>
+      </w:r>
     </w:p>
     <w:p>
       <w:pPr>
@@ -10710,27 +10105,7 @@
           <w:sz w:val="24"/>
           <w:szCs w:val="24"/>
         </w:rPr>
-        <w:t xml:space="preserve"> is what the watcher container uses to either remove a message from SQS (if processing was a success</w:t>
-      </w:r>
-      <w:proofErr w:type="gramStart"/>
-      <w:r>
-        <w:rPr>
-          <w:rFonts w:eastAsia="Times New Roman" w:cstheme="minorHAnsi"/>
-          <w:color w:val="0D0D0D"/>
-          <w:sz w:val="24"/>
-          <w:szCs w:val="24"/>
-        </w:rPr>
-        <w:t>), or</w:t>
-      </w:r>
-      <w:proofErr w:type="gramEnd"/>
-      <w:r>
-        <w:rPr>
-          <w:rFonts w:eastAsia="Times New Roman" w:cstheme="minorHAnsi"/>
-          <w:color w:val="0D0D0D"/>
-          <w:sz w:val="24"/>
-          <w:szCs w:val="24"/>
-        </w:rPr>
-        <w:t xml:space="preserve"> return it (if it needs a retry). </w:t>
+        <w:t xml:space="preserve"> is what the watcher container uses to either remove a message from SQS (if processing was a success), or return it (if it needs a retry). </w:t>
       </w:r>
     </w:p>
     <w:p>
@@ -10929,27 +10304,7 @@
           <w:sz w:val="24"/>
           <w:szCs w:val="24"/>
         </w:rPr>
-        <w:t xml:space="preserve"> request queries </w:t>
-      </w:r>
-      <w:proofErr w:type="gramStart"/>
-      <w:r>
-        <w:rPr>
-          <w:rFonts w:eastAsia="Times New Roman" w:cstheme="minorHAnsi"/>
-          <w:color w:val="0D0D0D"/>
-          <w:sz w:val="24"/>
-          <w:szCs w:val="24"/>
-        </w:rPr>
-        <w:t>all of</w:t>
-      </w:r>
-      <w:proofErr w:type="gramEnd"/>
-      <w:r>
-        <w:rPr>
-          <w:rFonts w:eastAsia="Times New Roman" w:cstheme="minorHAnsi"/>
-          <w:color w:val="0D0D0D"/>
-          <w:sz w:val="24"/>
-          <w:szCs w:val="24"/>
-        </w:rPr>
-        <w:t xml:space="preserve"> the servers for messages. Amazon SQS sends a response after it collects at least one available message, up to the maximum number of messages specified in the request. Amazon SQS sends an empty response only if the polling wait time expires.</w:t>
+        <w:t xml:space="preserve"> request queries all of the servers for messages. Amazon SQS sends a response after it collects at least one available message, up to the maximum number of messages specified in the request. Amazon SQS sends an empty response only if the polling wait time expires.</w:t>
       </w:r>
     </w:p>
     <w:p>
@@ -10986,7 +10341,6 @@
         </w:rPr>
         <w:t xml:space="preserve">, </w:t>
       </w:r>
-      <w:proofErr w:type="gramStart"/>
       <w:r>
         <w:rPr>
           <w:rFonts w:eastAsia="Times New Roman" w:cstheme="minorHAnsi"/>
@@ -11018,19 +10372,7 @@
           <w:sz w:val="24"/>
           <w:szCs w:val="24"/>
         </w:rPr>
-        <w:t>te</w:t>
-      </w:r>
-      <w:proofErr w:type="gramEnd"/>
-      <w:r>
-        <w:rPr>
-          <w:rFonts w:eastAsia="Times New Roman" w:cstheme="minorHAnsi"/>
-          <w:b/>
-          <w:bCs/>
-          <w:color w:val="0D0D0D"/>
-          <w:sz w:val="24"/>
-          <w:szCs w:val="24"/>
-        </w:rPr>
-        <w:t xml:space="preserve"> message operation on Standard SQS doesn’t cause failure if tried to deleted outside of visibility timeout window,</w:t>
+        <w:t>te message operation on Standard SQS doesn’t cause failure if tried to deleted outside of visibility timeout window,</w:t>
       </w:r>
       <w:r>
         <w:rPr>
@@ -11293,7 +10635,6 @@
         <w:t xml:space="preserve">ty timeout, you </w:t>
       </w:r>
       <w:proofErr w:type="spellStart"/>
-      <w:proofErr w:type="gramStart"/>
       <w:r>
         <w:rPr>
           <w:rFonts w:eastAsia="Times New Roman" w:cstheme="minorHAnsi"/>
@@ -11304,7 +10645,6 @@
         <w:t>wont</w:t>
       </w:r>
       <w:proofErr w:type="spellEnd"/>
-      <w:proofErr w:type="gramEnd"/>
       <w:r>
         <w:rPr>
           <w:rFonts w:eastAsia="Times New Roman" w:cstheme="minorHAnsi"/>
@@ -11474,7 +10814,6 @@
         </w:rPr>
         <w:t xml:space="preserve"> </w:t>
       </w:r>
-      <w:proofErr w:type="gramStart"/>
       <w:r>
         <w:rPr>
           <w:rFonts w:eastAsia="Times New Roman" w:cstheme="minorHAnsi"/>
@@ -11506,19 +10845,7 @@
           <w:sz w:val="24"/>
           <w:szCs w:val="24"/>
         </w:rPr>
-        <w:t>te</w:t>
-      </w:r>
-      <w:proofErr w:type="gramEnd"/>
-      <w:r>
-        <w:rPr>
-          <w:rFonts w:eastAsia="Times New Roman" w:cstheme="minorHAnsi"/>
-          <w:b/>
-          <w:bCs/>
-          <w:color w:val="0D0D0D"/>
-          <w:sz w:val="24"/>
-          <w:szCs w:val="24"/>
-        </w:rPr>
-        <w:t xml:space="preserve"> message causes failure when tried to del</w:t>
+        <w:t>te message causes failure when tried to del</w:t>
       </w:r>
       <w:r>
         <w:rPr>
@@ -11605,19 +10932,8 @@
           <w:sz w:val="24"/>
           <w:szCs w:val="24"/>
         </w:rPr>
-        <w:t xml:space="preserve">because a single instance of message is only </w:t>
-      </w:r>
-      <w:proofErr w:type="gramStart"/>
-      <w:r>
-        <w:rPr>
-          <w:rFonts w:eastAsia="Times New Roman" w:cstheme="minorHAnsi"/>
-          <w:color w:val="0D0D0D"/>
-          <w:sz w:val="24"/>
-          <w:szCs w:val="24"/>
-        </w:rPr>
-        <w:t>retried ,</w:t>
-      </w:r>
-      <w:proofErr w:type="gramEnd"/>
+        <w:t>because a single instance of message is only retried ,</w:t>
+      </w:r>
       <w:r>
         <w:rPr>
           <w:rFonts w:eastAsia="Times New Roman" w:cstheme="minorHAnsi"/>
@@ -12136,17 +11452,7 @@
           <w:sz w:val="24"/>
           <w:szCs w:val="24"/>
         </w:rPr>
-        <w:t xml:space="preserve"> use 4.6-java8 or 4.6-java17 as workaround instead of 4.6.</w:t>
-      </w:r>
-      <w:proofErr w:type="gramStart"/>
-      <w:r>
-        <w:rPr>
-          <w:rFonts w:eastAsia="Times New Roman" w:cstheme="minorHAnsi"/>
-          <w:color w:val="0D0D0D"/>
-          <w:sz w:val="24"/>
-          <w:szCs w:val="24"/>
-        </w:rPr>
-        <w:t>2</w:t>
+        <w:t xml:space="preserve"> use 4.6-java8 or 4.6-java17 as workaround instead of 4.6.2</w:t>
       </w:r>
       <w:r>
         <w:rPr>
@@ -12164,17 +11470,7 @@
           <w:sz w:val="24"/>
           <w:szCs w:val="24"/>
         </w:rPr>
-        <w:t>in</w:t>
-      </w:r>
-      <w:proofErr w:type="gramEnd"/>
-      <w:r>
-        <w:rPr>
-          <w:rFonts w:eastAsia="Times New Roman" w:cstheme="minorHAnsi"/>
-          <w:color w:val="0D0D0D"/>
-          <w:sz w:val="24"/>
-          <w:szCs w:val="24"/>
-        </w:rPr>
-        <w:t xml:space="preserve"> </w:t>
+        <w:t xml:space="preserve">in </w:t>
       </w:r>
       <w:r>
         <w:rPr>
@@ -12378,37 +11674,141 @@
     </w:p>
     <w:p>
       <w:pPr>
-        <w:rPr>
-          <w:rFonts w:eastAsia="Times New Roman" w:cstheme="minorHAnsi"/>
-          <w:color w:val="0D0D0D"/>
-          <w:sz w:val="24"/>
-          <w:szCs w:val="24"/>
-        </w:rPr>
-      </w:pPr>
-    </w:p>
-    <w:p>
-      <w:pPr>
-        <w:rPr>
-          <w:rFonts w:eastAsia="Times New Roman" w:cstheme="minorHAnsi"/>
-          <w:b/>
-          <w:bCs/>
-          <w:color w:val="0D0D0D"/>
-          <w:sz w:val="24"/>
-          <w:szCs w:val="24"/>
-        </w:rPr>
-      </w:pPr>
-    </w:p>
-    <w:p>
-      <w:pPr>
-        <w:rPr>
-          <w:rFonts w:eastAsia="Times New Roman" w:cstheme="minorHAnsi"/>
-          <w:b/>
-          <w:bCs/>
-          <w:color w:val="0D0D0D"/>
-          <w:sz w:val="24"/>
-          <w:szCs w:val="24"/>
-        </w:rPr>
-      </w:pPr>
+        <w:pStyle w:val="ListParagraph"/>
+        <w:numPr>
+          <w:ilvl w:val="0"/>
+          <w:numId w:val="26"/>
+        </w:numPr>
+        <w:rPr>
+          <w:rFonts w:eastAsia="Times New Roman" w:cstheme="minorHAnsi"/>
+          <w:b/>
+          <w:bCs/>
+          <w:color w:val="0D0D0D"/>
+          <w:sz w:val="24"/>
+          <w:szCs w:val="24"/>
+        </w:rPr>
+      </w:pPr>
+      <w:r>
+        <w:rPr>
+          <w:rFonts w:eastAsia="Times New Roman" w:cstheme="minorHAnsi"/>
+          <w:b/>
+          <w:bCs/>
+          <w:color w:val="0D0D0D"/>
+          <w:sz w:val="24"/>
+          <w:szCs w:val="24"/>
+        </w:rPr>
+        <w:t>SQS Read message Connector Anomaly</w:t>
+      </w:r>
+    </w:p>
+    <w:p>
+      <w:pPr>
+        <w:rPr>
+          <w:rFonts w:eastAsia="Times New Roman" w:cstheme="minorHAnsi"/>
+          <w:color w:val="0D0D0D"/>
+          <w:sz w:val="24"/>
+          <w:szCs w:val="24"/>
+        </w:rPr>
+      </w:pPr>
+      <w:r>
+        <w:rPr>
+          <w:rFonts w:eastAsia="Times New Roman" w:cstheme="minorHAnsi"/>
+          <w:color w:val="0D0D0D"/>
+          <w:sz w:val="24"/>
+          <w:szCs w:val="24"/>
+        </w:rPr>
+        <w:t xml:space="preserve">Read connector </w:t>
+      </w:r>
+      <w:r>
+        <w:rPr>
+          <w:rFonts w:eastAsia="Times New Roman" w:cstheme="minorHAnsi"/>
+          <w:color w:val="0D0D0D"/>
+          <w:sz w:val="24"/>
+          <w:szCs w:val="24"/>
+        </w:rPr>
+        <w:t xml:space="preserve">may or may not give top x messages in case of </w:t>
+      </w:r>
+      <w:r>
+        <w:rPr>
+          <w:rFonts w:eastAsia="Times New Roman" w:cstheme="minorHAnsi"/>
+          <w:b/>
+          <w:bCs/>
+          <w:color w:val="0D0D0D"/>
+          <w:sz w:val="24"/>
+          <w:szCs w:val="24"/>
+        </w:rPr>
+        <w:t>standard queues/</w:t>
+      </w:r>
+      <w:proofErr w:type="spellStart"/>
+      <w:r>
+        <w:rPr>
+          <w:rFonts w:eastAsia="Times New Roman" w:cstheme="minorHAnsi"/>
+          <w:b/>
+          <w:bCs/>
+          <w:color w:val="0D0D0D"/>
+          <w:sz w:val="24"/>
+          <w:szCs w:val="24"/>
+        </w:rPr>
+        <w:t>dlq</w:t>
+      </w:r>
+      <w:proofErr w:type="spellEnd"/>
+      <w:r>
+        <w:rPr>
+          <w:rFonts w:eastAsia="Times New Roman" w:cstheme="minorHAnsi"/>
+          <w:color w:val="0D0D0D"/>
+          <w:sz w:val="24"/>
+          <w:szCs w:val="24"/>
+        </w:rPr>
+        <w:t xml:space="preserve"> that’s why sometimes you will get empty response from read connector, even if the message is present whereas in case of </w:t>
+      </w:r>
+      <w:proofErr w:type="spellStart"/>
+      <w:r>
+        <w:rPr>
+          <w:rFonts w:eastAsia="Times New Roman" w:cstheme="minorHAnsi"/>
+          <w:color w:val="0D0D0D"/>
+          <w:sz w:val="24"/>
+          <w:szCs w:val="24"/>
+        </w:rPr>
+        <w:t>fifo</w:t>
+      </w:r>
+      <w:proofErr w:type="spellEnd"/>
+      <w:r>
+        <w:rPr>
+          <w:rFonts w:eastAsia="Times New Roman" w:cstheme="minorHAnsi"/>
+          <w:color w:val="0D0D0D"/>
+          <w:sz w:val="24"/>
+          <w:szCs w:val="24"/>
+        </w:rPr>
+        <w:t xml:space="preserve"> queue/</w:t>
+      </w:r>
+      <w:proofErr w:type="spellStart"/>
+      <w:r>
+        <w:rPr>
+          <w:rFonts w:eastAsia="Times New Roman" w:cstheme="minorHAnsi"/>
+          <w:color w:val="0D0D0D"/>
+          <w:sz w:val="24"/>
+          <w:szCs w:val="24"/>
+        </w:rPr>
+        <w:t>dlq</w:t>
+      </w:r>
+      <w:proofErr w:type="spellEnd"/>
+      <w:r>
+        <w:rPr>
+          <w:rFonts w:eastAsia="Times New Roman" w:cstheme="minorHAnsi"/>
+          <w:color w:val="0D0D0D"/>
+          <w:sz w:val="24"/>
+          <w:szCs w:val="24"/>
+        </w:rPr>
+        <w:t xml:space="preserve"> you will 100% get top x messages at once</w:t>
+      </w:r>
+      <w:r>
+        <w:rPr>
+          <w:rFonts w:eastAsia="Times New Roman" w:cstheme="minorHAnsi"/>
+          <w:color w:val="0D0D0D"/>
+          <w:sz w:val="24"/>
+          <w:szCs w:val="24"/>
+        </w:rPr>
+        <w:t>.</w:t>
+      </w:r>
     </w:p>
     <w:p>
       <w:pPr>
@@ -12487,13 +11887,8 @@
         <w:t>’</w:t>
       </w:r>
       <w:r>
-        <w:t xml:space="preserve">t compete for one single </w:t>
-      </w:r>
-      <w:proofErr w:type="gramStart"/>
-      <w:r>
-        <w:t>message</w:t>
-      </w:r>
-      <w:proofErr w:type="gramEnd"/>
+        <w:t>t compete for one single message</w:t>
+      </w:r>
     </w:p>
     <w:p>
       <w:pPr>
@@ -12510,13 +11905,8 @@
         <w:t xml:space="preserve"> achieved </w:t>
       </w:r>
       <w:r>
-        <w:t xml:space="preserve">using queue in conjunction with </w:t>
-      </w:r>
-      <w:proofErr w:type="gramStart"/>
-      <w:r>
-        <w:t>lambda</w:t>
-      </w:r>
-      <w:proofErr w:type="gramEnd"/>
+        <w:t>using queue in conjunction with lambda</w:t>
+      </w:r>
     </w:p>
     <w:p>
       <w:pPr>
@@ -12527,18 +11917,10 @@
         </w:numPr>
       </w:pPr>
       <w:r>
-        <w:t xml:space="preserve">Lambda can scale to high </w:t>
-      </w:r>
-      <w:proofErr w:type="gramStart"/>
-      <w:r>
-        <w:t>throughputs</w:t>
-      </w:r>
-      <w:r>
-        <w:t xml:space="preserve"> ,</w:t>
-      </w:r>
-      <w:proofErr w:type="gramEnd"/>
-      <w:r>
-        <w:t xml:space="preserve"> you c</w:t>
+        <w:t>Lambda can scale to high throughputs</w:t>
+      </w:r>
+      <w:r>
+        <w:t xml:space="preserve"> , you c</w:t>
       </w:r>
       <w:r>
         <w:t>an also rate limit lambda</w:t>
@@ -12556,13 +11938,8 @@
         </w:numPr>
       </w:pPr>
       <w:r>
-        <w:t xml:space="preserve">Many thread/process can poll a queue </w:t>
-      </w:r>
-      <w:proofErr w:type="gramStart"/>
-      <w:r>
-        <w:t>at  once</w:t>
-      </w:r>
-      <w:proofErr w:type="gramEnd"/>
+        <w:t>Many thread/process can poll a queue at  once</w:t>
+      </w:r>
       <w:r>
         <w:t xml:space="preserve">. </w:t>
       </w:r>
@@ -12791,27 +12168,7 @@
           <w:sz w:val="24"/>
           <w:szCs w:val="24"/>
         </w:rPr>
-        <w:t xml:space="preserve"> (Services: </w:t>
-      </w:r>
-      <w:proofErr w:type="gramStart"/>
-      <w:r>
-        <w:rPr>
-          <w:rFonts w:eastAsia="Times New Roman" w:cstheme="minorHAnsi"/>
-          <w:color w:val="0D0D0D"/>
-          <w:sz w:val="24"/>
-          <w:szCs w:val="24"/>
-        </w:rPr>
-        <w:t>SQS,SNS</w:t>
-      </w:r>
-      <w:proofErr w:type="gramEnd"/>
-      <w:r>
-        <w:rPr>
-          <w:rFonts w:eastAsia="Times New Roman" w:cstheme="minorHAnsi"/>
-          <w:color w:val="0D0D0D"/>
-          <w:sz w:val="24"/>
-          <w:szCs w:val="24"/>
-        </w:rPr>
-        <w:t>,Lambda,EC2,EventBridge</w:t>
+        <w:t xml:space="preserve"> (Services: SQS,SNS,Lambda,EC2,EventBridge</w:t>
       </w:r>
       <w:r>
         <w:rPr>
@@ -13233,19 +12590,8 @@
           <w:sz w:val="24"/>
           <w:szCs w:val="24"/>
         </w:rPr>
-        <w:t xml:space="preserve">Explain a bit about dummy backend service created to simulate error </w:t>
-      </w:r>
-      <w:proofErr w:type="gramStart"/>
-      <w:r>
-        <w:rPr>
-          <w:rFonts w:eastAsia="Times New Roman" w:cstheme="minorHAnsi"/>
-          <w:color w:val="0D0D0D"/>
-          <w:sz w:val="24"/>
-          <w:szCs w:val="24"/>
-        </w:rPr>
-        <w:t>scenarios</w:t>
-      </w:r>
-      <w:proofErr w:type="gramEnd"/>
+        <w:t>Explain a bit about dummy backend service created to simulate error scenarios</w:t>
+      </w:r>
     </w:p>
     <w:p>
       <w:pPr>
@@ -13601,17 +12947,7 @@
           <w:sz w:val="24"/>
           <w:szCs w:val="24"/>
         </w:rPr>
-        <w:t xml:space="preserve">Open backend to show </w:t>
-      </w:r>
-      <w:proofErr w:type="gramStart"/>
-      <w:r>
-        <w:rPr>
-          <w:rFonts w:eastAsia="Times New Roman" w:cstheme="minorHAnsi"/>
-          <w:color w:val="0D0D0D"/>
-          <w:sz w:val="24"/>
-          <w:szCs w:val="24"/>
-        </w:rPr>
-        <w:t>Log</w:t>
+        <w:t>Open backend to show Log</w:t>
       </w:r>
       <w:r>
         <w:rPr>
@@ -13622,7 +12958,6 @@
         </w:rPr>
         <w:t>s</w:t>
       </w:r>
-      <w:proofErr w:type="gramEnd"/>
     </w:p>
     <w:p>
       <w:pPr>
@@ -13727,21 +13062,8 @@
           <w:sz w:val="24"/>
           <w:szCs w:val="24"/>
         </w:rPr>
-        <w:t xml:space="preserve">, and Content based deduplication set as </w:t>
-      </w:r>
-      <w:proofErr w:type="gramStart"/>
-      <w:r>
-        <w:rPr>
-          <w:rFonts w:eastAsia="Times New Roman" w:cstheme="minorHAnsi"/>
-          <w:b/>
-          <w:bCs/>
-          <w:color w:val="0D0D0D"/>
-          <w:sz w:val="24"/>
-          <w:szCs w:val="24"/>
-        </w:rPr>
-        <w:t>true</w:t>
-      </w:r>
-      <w:proofErr w:type="gramEnd"/>
+        <w:t>, and Content based deduplication set as true</w:t>
+      </w:r>
     </w:p>
     <w:p>
       <w:pPr>
@@ -13813,17 +13135,7 @@
           <w:sz w:val="24"/>
           <w:szCs w:val="24"/>
         </w:rPr>
-        <w:t xml:space="preserve"> and same </w:t>
-      </w:r>
-      <w:proofErr w:type="gramStart"/>
-      <w:r>
-        <w:rPr>
-          <w:rFonts w:eastAsia="Times New Roman" w:cstheme="minorHAnsi"/>
-          <w:color w:val="0D0D0D"/>
-          <w:sz w:val="24"/>
-          <w:szCs w:val="24"/>
-        </w:rPr>
-        <w:t xml:space="preserve">payload </w:t>
+        <w:t xml:space="preserve"> and same payload </w:t>
       </w:r>
       <w:r>
         <w:rPr>
@@ -13834,7 +13146,6 @@
         </w:rPr>
         <w:t>,</w:t>
       </w:r>
-      <w:proofErr w:type="gramEnd"/>
     </w:p>
     <w:p>
       <w:pPr>
@@ -13986,21 +13297,8 @@
           <w:sz w:val="24"/>
           <w:szCs w:val="24"/>
         </w:rPr>
-        <w:t xml:space="preserve"> message is processed and </w:t>
-      </w:r>
-      <w:proofErr w:type="gramStart"/>
-      <w:r>
-        <w:rPr>
-          <w:rFonts w:eastAsia="Times New Roman" w:cstheme="minorHAnsi"/>
-          <w:b/>
-          <w:bCs/>
-          <w:color w:val="0D0D0D"/>
-          <w:sz w:val="24"/>
-          <w:szCs w:val="24"/>
-        </w:rPr>
-        <w:t>deleted</w:t>
-      </w:r>
-      <w:proofErr w:type="gramEnd"/>
+        <w:t xml:space="preserve"> message is processed and deleted</w:t>
+      </w:r>
     </w:p>
     <w:p>
       <w:pPr>
@@ -14110,17 +13408,7 @@
           <w:sz w:val="24"/>
           <w:szCs w:val="24"/>
         </w:rPr>
-        <w:t xml:space="preserve"> </w:t>
-      </w:r>
-      <w:proofErr w:type="gramStart"/>
-      <w:r>
-        <w:rPr>
-          <w:rFonts w:eastAsia="Times New Roman" w:cstheme="minorHAnsi"/>
-          <w:color w:val="0D0D0D"/>
-          <w:sz w:val="24"/>
-          <w:szCs w:val="24"/>
-        </w:rPr>
-        <w:t xml:space="preserve">customer </w:t>
+        <w:t xml:space="preserve"> customer </w:t>
       </w:r>
       <w:r>
         <w:rPr>
@@ -14131,7 +13419,6 @@
         </w:rPr>
         <w:t>,</w:t>
       </w:r>
-      <w:proofErr w:type="gramEnd"/>
     </w:p>
     <w:p>
       <w:pPr>
@@ -14157,7 +13444,6 @@
         <w:t xml:space="preserve">Show Logs that single thread is only spawned to process messages within single </w:t>
       </w:r>
       <w:proofErr w:type="spellStart"/>
-      <w:proofErr w:type="gramStart"/>
       <w:r>
         <w:rPr>
           <w:rFonts w:eastAsia="Times New Roman" w:cstheme="minorHAnsi"/>
@@ -14168,7 +13454,6 @@
         <w:t>groupId</w:t>
       </w:r>
       <w:proofErr w:type="spellEnd"/>
-      <w:proofErr w:type="gramEnd"/>
     </w:p>
     <w:p>
       <w:pPr>
@@ -14200,19 +13485,8 @@
           <w:sz w:val="24"/>
           <w:szCs w:val="24"/>
         </w:rPr>
-        <w:t xml:space="preserve">messages came in </w:t>
-      </w:r>
-      <w:proofErr w:type="gramStart"/>
-      <w:r>
-        <w:rPr>
-          <w:rFonts w:eastAsia="Times New Roman" w:cstheme="minorHAnsi"/>
-          <w:color w:val="0D0D0D"/>
-          <w:sz w:val="24"/>
-          <w:szCs w:val="24"/>
-        </w:rPr>
-        <w:t>order</w:t>
-      </w:r>
-      <w:proofErr w:type="gramEnd"/>
+        <w:t>messages came in order</w:t>
+      </w:r>
     </w:p>
     <w:p>
       <w:pPr>
@@ -14473,19 +13747,8 @@
           <w:sz w:val="24"/>
           <w:szCs w:val="24"/>
         </w:rPr>
-        <w:t xml:space="preserve"> from different customers are independent of each other and don’t need to be processed in </w:t>
-      </w:r>
-      <w:proofErr w:type="gramStart"/>
-      <w:r>
-        <w:rPr>
-          <w:rFonts w:eastAsia="Times New Roman" w:cstheme="minorHAnsi"/>
-          <w:color w:val="0D0D0D"/>
-          <w:sz w:val="24"/>
-          <w:szCs w:val="24"/>
-        </w:rPr>
-        <w:t>order</w:t>
-      </w:r>
-      <w:proofErr w:type="gramEnd"/>
+        <w:t xml:space="preserve"> from different customers are independent of each other and don’t need to be processed in order</w:t>
+      </w:r>
     </w:p>
     <w:p>
       <w:pPr>
@@ -14531,7 +13794,6 @@
         <w:t xml:space="preserve"> came concurrently since they had different </w:t>
       </w:r>
       <w:proofErr w:type="spellStart"/>
-      <w:proofErr w:type="gramStart"/>
       <w:r>
         <w:rPr>
           <w:rFonts w:eastAsia="Times New Roman" w:cstheme="minorHAnsi"/>
@@ -14542,7 +13804,6 @@
         <w:t>msgGrpIds</w:t>
       </w:r>
       <w:proofErr w:type="spellEnd"/>
-      <w:proofErr w:type="gramEnd"/>
     </w:p>
     <w:p>
       <w:pPr>
@@ -14623,7 +13884,6 @@
           <w:szCs w:val="24"/>
         </w:rPr>
       </w:pPr>
-      <w:proofErr w:type="gramStart"/>
       <w:r>
         <w:rPr>
           <w:rFonts w:eastAsia="Times New Roman" w:cstheme="minorHAnsi"/>
@@ -14640,17 +13900,7 @@
           <w:sz w:val="24"/>
           <w:szCs w:val="24"/>
         </w:rPr>
-        <w:t>1</w:t>
-      </w:r>
-      <w:proofErr w:type="gramEnd"/>
-      <w:r>
-        <w:rPr>
-          <w:rFonts w:eastAsia="Times New Roman" w:cstheme="minorHAnsi"/>
-          <w:color w:val="0D0D0D"/>
-          <w:sz w:val="24"/>
-          <w:szCs w:val="24"/>
-        </w:rPr>
-        <w:t xml:space="preserve"> </w:t>
+        <w:t xml:space="preserve">1 </w:t>
       </w:r>
       <w:proofErr w:type="spellStart"/>
       <w:r>
@@ -14748,17 +13998,7 @@
           <w:sz w:val="24"/>
           <w:szCs w:val="24"/>
         </w:rPr>
-        <w:t xml:space="preserve">Open backend to show </w:t>
-      </w:r>
-      <w:proofErr w:type="gramStart"/>
-      <w:r>
-        <w:rPr>
-          <w:rFonts w:eastAsia="Times New Roman" w:cstheme="minorHAnsi"/>
-          <w:color w:val="0D0D0D"/>
-          <w:sz w:val="24"/>
-          <w:szCs w:val="24"/>
-        </w:rPr>
-        <w:t>Log</w:t>
+        <w:t>Open backend to show Log</w:t>
       </w:r>
       <w:r>
         <w:rPr>
@@ -14769,7 +14009,6 @@
         </w:rPr>
         <w:t>s</w:t>
       </w:r>
-      <w:proofErr w:type="gramEnd"/>
     </w:p>
     <w:p>
       <w:pPr>
@@ -15057,19 +14296,8 @@
           <w:sz w:val="24"/>
           <w:szCs w:val="24"/>
         </w:rPr>
-        <w:t xml:space="preserve"> with invalid </w:t>
-      </w:r>
-      <w:proofErr w:type="gramStart"/>
-      <w:r>
-        <w:rPr>
-          <w:rFonts w:eastAsia="Times New Roman" w:cstheme="minorHAnsi"/>
-          <w:color w:val="0D0D0D"/>
-          <w:sz w:val="24"/>
-          <w:szCs w:val="24"/>
-        </w:rPr>
-        <w:t>data</w:t>
-      </w:r>
-      <w:proofErr w:type="gramEnd"/>
+        <w:t xml:space="preserve"> with invalid data</w:t>
+      </w:r>
     </w:p>
     <w:p>
       <w:pPr>
@@ -15094,29 +14322,16 @@
         </w:rPr>
         <w:t xml:space="preserve">Expect </w:t>
       </w:r>
-      <w:proofErr w:type="gramStart"/>
-      <w:r>
-        <w:rPr>
-          <w:rFonts w:eastAsia="Times New Roman" w:cstheme="minorHAnsi"/>
-          <w:b/>
-          <w:bCs/>
-          <w:color w:val="0D0D0D"/>
-          <w:sz w:val="24"/>
-          <w:szCs w:val="24"/>
-        </w:rPr>
-        <w:t>HTTP:BAD</w:t>
-      </w:r>
-      <w:proofErr w:type="gramEnd"/>
-      <w:r>
-        <w:rPr>
-          <w:rFonts w:eastAsia="Times New Roman" w:cstheme="minorHAnsi"/>
-          <w:b/>
-          <w:bCs/>
-          <w:color w:val="0D0D0D"/>
-          <w:sz w:val="24"/>
-          <w:szCs w:val="24"/>
-        </w:rPr>
-        <w:t>_REQUEST</w:t>
+      <w:r>
+        <w:rPr>
+          <w:rFonts w:eastAsia="Times New Roman" w:cstheme="minorHAnsi"/>
+          <w:b/>
+          <w:bCs/>
+          <w:color w:val="0D0D0D"/>
+          <w:sz w:val="24"/>
+          <w:szCs w:val="24"/>
+        </w:rPr>
+        <w:t>HTTP:BAD_REQUEST</w:t>
       </w:r>
       <w:r>
         <w:rPr>
@@ -15169,19 +14384,8 @@
           <w:sz w:val="24"/>
           <w:szCs w:val="24"/>
         </w:rPr>
-        <w:t xml:space="preserve"> with setting error type and </w:t>
-      </w:r>
-      <w:proofErr w:type="gramStart"/>
-      <w:r>
-        <w:rPr>
-          <w:rFonts w:eastAsia="Times New Roman" w:cstheme="minorHAnsi"/>
-          <w:color w:val="0D0D0D"/>
-          <w:sz w:val="24"/>
-          <w:szCs w:val="24"/>
-        </w:rPr>
-        <w:t>description</w:t>
-      </w:r>
-      <w:proofErr w:type="gramEnd"/>
+        <w:t xml:space="preserve"> with setting error type and description</w:t>
+      </w:r>
     </w:p>
     <w:p>
       <w:pPr>
@@ -15228,19 +14432,8 @@
           <w:sz w:val="24"/>
           <w:szCs w:val="24"/>
         </w:rPr>
-        <w:t xml:space="preserve">Raise Service now </w:t>
-      </w:r>
-      <w:proofErr w:type="gramStart"/>
-      <w:r>
-        <w:rPr>
-          <w:rFonts w:eastAsia="Times New Roman" w:cstheme="minorHAnsi"/>
-          <w:color w:val="0D0D0D"/>
-          <w:sz w:val="24"/>
-          <w:szCs w:val="24"/>
-        </w:rPr>
-        <w:t>incident</w:t>
-      </w:r>
-      <w:proofErr w:type="gramEnd"/>
+        <w:t>Raise Service now incident</w:t>
+      </w:r>
     </w:p>
     <w:bookmarkEnd w:id="1"/>
     <w:p>
@@ -15412,29 +14605,16 @@
         </w:rPr>
         <w:t xml:space="preserve">Turn backend down or keep it waiting to simulate </w:t>
       </w:r>
-      <w:proofErr w:type="gramStart"/>
-      <w:r>
-        <w:rPr>
-          <w:rFonts w:eastAsia="Times New Roman" w:cstheme="minorHAnsi"/>
-          <w:b/>
-          <w:bCs/>
-          <w:color w:val="0D0D0D"/>
-          <w:sz w:val="24"/>
-          <w:szCs w:val="24"/>
-        </w:rPr>
-        <w:t>HTTP:CONNECTIVITY</w:t>
-      </w:r>
-      <w:proofErr w:type="gramEnd"/>
-      <w:r>
-        <w:rPr>
-          <w:rFonts w:eastAsia="Times New Roman" w:cstheme="minorHAnsi"/>
-          <w:b/>
-          <w:bCs/>
-          <w:color w:val="0D0D0D"/>
-          <w:sz w:val="24"/>
-          <w:szCs w:val="24"/>
-        </w:rPr>
-        <w:t>(500) or HTTP:TIMEOUT(504)</w:t>
+      <w:r>
+        <w:rPr>
+          <w:rFonts w:eastAsia="Times New Roman" w:cstheme="minorHAnsi"/>
+          <w:b/>
+          <w:bCs/>
+          <w:color w:val="0D0D0D"/>
+          <w:sz w:val="24"/>
+          <w:szCs w:val="24"/>
+        </w:rPr>
+        <w:t>HTTP:CONNECTIVITY(500) or HTTP:TIMEOUT(504)</w:t>
       </w:r>
       <w:r>
         <w:rPr>
@@ -15537,19 +14717,8 @@
           <w:sz w:val="24"/>
           <w:szCs w:val="24"/>
         </w:rPr>
-        <w:t xml:space="preserve"> with setting error type and </w:t>
-      </w:r>
-      <w:proofErr w:type="gramStart"/>
-      <w:r>
-        <w:rPr>
-          <w:rFonts w:eastAsia="Times New Roman" w:cstheme="minorHAnsi"/>
-          <w:color w:val="0D0D0D"/>
-          <w:sz w:val="24"/>
-          <w:szCs w:val="24"/>
-        </w:rPr>
-        <w:t>description</w:t>
-      </w:r>
-      <w:proofErr w:type="gramEnd"/>
+        <w:t xml:space="preserve"> with setting error type and description</w:t>
+      </w:r>
     </w:p>
     <w:p>
       <w:pPr>
@@ -15596,20 +14765,9 @@
           <w:sz w:val="24"/>
           <w:szCs w:val="24"/>
         </w:rPr>
-        <w:t xml:space="preserve">Raise Service now </w:t>
-      </w:r>
-      <w:proofErr w:type="gramStart"/>
-      <w:r>
-        <w:rPr>
-          <w:rFonts w:eastAsia="Times New Roman" w:cstheme="minorHAnsi"/>
-          <w:color w:val="0D0D0D"/>
-          <w:sz w:val="24"/>
-          <w:szCs w:val="24"/>
-        </w:rPr>
-        <w:t>incident</w:t>
+        <w:t>Raise Service now incident</w:t>
       </w:r>
       <w:bookmarkEnd w:id="2"/>
-      <w:proofErr w:type="gramEnd"/>
     </w:p>
     <w:p>
       <w:pPr>
@@ -15652,7 +14810,6 @@
         </w:rPr>
         <w:t xml:space="preserve">Show duplicate message errors are suppressed as success </w:t>
       </w:r>
-      <w:proofErr w:type="gramStart"/>
       <w:r>
         <w:rPr>
           <w:rFonts w:eastAsia="Times New Roman" w:cstheme="minorHAnsi"/>
@@ -15664,7 +14821,6 @@
         </w:rPr>
         <w:t>response</w:t>
       </w:r>
-      <w:proofErr w:type="gramEnd"/>
     </w:p>
     <w:p>
       <w:pPr>
@@ -15729,21 +14885,8 @@
           <w:sz w:val="24"/>
           <w:szCs w:val="24"/>
         </w:rPr>
-        <w:t>Case</w:t>
-      </w:r>
-      <w:proofErr w:type="gramStart"/>
-      <w:r>
-        <w:rPr>
-          <w:rFonts w:eastAsia="Times New Roman" w:cstheme="minorHAnsi"/>
-          <w:b/>
-          <w:bCs/>
-          <w:color w:val="0D0D0D"/>
-          <w:sz w:val="24"/>
-          <w:szCs w:val="24"/>
-        </w:rPr>
-        <w:t>1 :</w:t>
-      </w:r>
-      <w:proofErr w:type="gramEnd"/>
+        <w:t>Case1 :</w:t>
+      </w:r>
       <w:r>
         <w:rPr>
           <w:rFonts w:eastAsia="Times New Roman" w:cstheme="minorHAnsi"/>
@@ -16567,7 +15710,6 @@
         <w:t xml:space="preserve"> error messages are redirected to </w:t>
       </w:r>
       <w:proofErr w:type="spellStart"/>
-      <w:proofErr w:type="gramStart"/>
       <w:r>
         <w:rPr>
           <w:rFonts w:eastAsia="Times New Roman" w:cstheme="minorHAnsi"/>
@@ -16600,19 +15742,7 @@
           <w:sz w:val="24"/>
           <w:szCs w:val="24"/>
         </w:rPr>
-        <w:t xml:space="preserve"> automatically</w:t>
-      </w:r>
-      <w:proofErr w:type="gramEnd"/>
-      <w:r>
-        <w:rPr>
-          <w:rFonts w:eastAsia="Times New Roman" w:cstheme="minorHAnsi"/>
-          <w:b/>
-          <w:bCs/>
-          <w:color w:val="0D0D0D"/>
-          <w:sz w:val="24"/>
-          <w:szCs w:val="24"/>
-        </w:rPr>
-        <w:t xml:space="preserve"> </w:t>
+        <w:t xml:space="preserve"> automatically </w:t>
       </w:r>
       <w:r>
         <w:rPr>
@@ -16689,19 +15819,8 @@
           <w:sz w:val="24"/>
           <w:szCs w:val="24"/>
         </w:rPr>
-        <w:t xml:space="preserve"> with invalid </w:t>
-      </w:r>
-      <w:proofErr w:type="gramStart"/>
-      <w:r>
-        <w:rPr>
-          <w:rFonts w:eastAsia="Times New Roman" w:cstheme="minorHAnsi"/>
-          <w:color w:val="0D0D0D"/>
-          <w:sz w:val="24"/>
-          <w:szCs w:val="24"/>
-        </w:rPr>
-        <w:t>data</w:t>
-      </w:r>
-      <w:proofErr w:type="gramEnd"/>
+        <w:t xml:space="preserve"> with invalid data</w:t>
+      </w:r>
     </w:p>
     <w:p>
       <w:pPr>
@@ -16726,29 +15845,16 @@
         </w:rPr>
         <w:t xml:space="preserve">Expect </w:t>
       </w:r>
-      <w:proofErr w:type="gramStart"/>
-      <w:r>
-        <w:rPr>
-          <w:rFonts w:eastAsia="Times New Roman" w:cstheme="minorHAnsi"/>
-          <w:b/>
-          <w:bCs/>
-          <w:color w:val="0D0D0D"/>
-          <w:sz w:val="24"/>
-          <w:szCs w:val="24"/>
-        </w:rPr>
-        <w:t>HTTP:BAD</w:t>
-      </w:r>
-      <w:proofErr w:type="gramEnd"/>
-      <w:r>
-        <w:rPr>
-          <w:rFonts w:eastAsia="Times New Roman" w:cstheme="minorHAnsi"/>
-          <w:b/>
-          <w:bCs/>
-          <w:color w:val="0D0D0D"/>
-          <w:sz w:val="24"/>
-          <w:szCs w:val="24"/>
-        </w:rPr>
-        <w:t>_REQUEST</w:t>
+      <w:r>
+        <w:rPr>
+          <w:rFonts w:eastAsia="Times New Roman" w:cstheme="minorHAnsi"/>
+          <w:b/>
+          <w:bCs/>
+          <w:color w:val="0D0D0D"/>
+          <w:sz w:val="24"/>
+          <w:szCs w:val="24"/>
+        </w:rPr>
+        <w:t>HTTP:BAD_REQUEST</w:t>
       </w:r>
       <w:r>
         <w:rPr>
@@ -16801,19 +15907,8 @@
           <w:sz w:val="24"/>
           <w:szCs w:val="24"/>
         </w:rPr>
-        <w:t xml:space="preserve"> error message and description and raise SNOW </w:t>
-      </w:r>
-      <w:proofErr w:type="gramStart"/>
-      <w:r>
-        <w:rPr>
-          <w:rFonts w:eastAsia="Times New Roman" w:cstheme="minorHAnsi"/>
-          <w:color w:val="0D0D0D"/>
-          <w:sz w:val="24"/>
-          <w:szCs w:val="24"/>
-        </w:rPr>
-        <w:t>ticket</w:t>
-      </w:r>
-      <w:proofErr w:type="gramEnd"/>
+        <w:t xml:space="preserve"> error message and description and raise SNOW ticket</w:t>
+      </w:r>
     </w:p>
     <w:p>
       <w:pPr>
@@ -16860,19 +15955,8 @@
           <w:sz w:val="24"/>
           <w:szCs w:val="24"/>
         </w:rPr>
-        <w:t xml:space="preserve">Raise Service now </w:t>
-      </w:r>
-      <w:proofErr w:type="gramStart"/>
-      <w:r>
-        <w:rPr>
-          <w:rFonts w:eastAsia="Times New Roman" w:cstheme="minorHAnsi"/>
-          <w:color w:val="0D0D0D"/>
-          <w:sz w:val="24"/>
-          <w:szCs w:val="24"/>
-        </w:rPr>
-        <w:t>incident</w:t>
-      </w:r>
-      <w:proofErr w:type="gramEnd"/>
+        <w:t>Raise Service now incident</w:t>
+      </w:r>
     </w:p>
     <w:p>
       <w:pPr>
@@ -17066,29 +16150,16 @@
         </w:rPr>
         <w:t xml:space="preserve">Turn backend down or keep it waiting to simulate </w:t>
       </w:r>
-      <w:proofErr w:type="gramStart"/>
-      <w:r>
-        <w:rPr>
-          <w:rFonts w:eastAsia="Times New Roman" w:cstheme="minorHAnsi"/>
-          <w:b/>
-          <w:bCs/>
-          <w:color w:val="0D0D0D"/>
-          <w:sz w:val="24"/>
-          <w:szCs w:val="24"/>
-        </w:rPr>
-        <w:t>HTTP:CONNECTIVITY</w:t>
-      </w:r>
-      <w:proofErr w:type="gramEnd"/>
-      <w:r>
-        <w:rPr>
-          <w:rFonts w:eastAsia="Times New Roman" w:cstheme="minorHAnsi"/>
-          <w:b/>
-          <w:bCs/>
-          <w:color w:val="0D0D0D"/>
-          <w:sz w:val="24"/>
-          <w:szCs w:val="24"/>
-        </w:rPr>
-        <w:t>(500) or HTTP:TIMEOUT(504)</w:t>
+      <w:r>
+        <w:rPr>
+          <w:rFonts w:eastAsia="Times New Roman" w:cstheme="minorHAnsi"/>
+          <w:b/>
+          <w:bCs/>
+          <w:color w:val="0D0D0D"/>
+          <w:sz w:val="24"/>
+          <w:szCs w:val="24"/>
+        </w:rPr>
+        <w:t>HTTP:CONNECTIVITY(500) or HTTP:TIMEOUT(504)</w:t>
       </w:r>
       <w:r>
         <w:rPr>
@@ -17191,19 +16262,8 @@
           <w:sz w:val="24"/>
           <w:szCs w:val="24"/>
         </w:rPr>
-        <w:t xml:space="preserve"> without error attributes and </w:t>
-      </w:r>
-      <w:proofErr w:type="gramStart"/>
-      <w:r>
-        <w:rPr>
-          <w:rFonts w:eastAsia="Times New Roman" w:cstheme="minorHAnsi"/>
-          <w:color w:val="0D0D0D"/>
-          <w:sz w:val="24"/>
-          <w:szCs w:val="24"/>
-        </w:rPr>
-        <w:t>description</w:t>
-      </w:r>
-      <w:proofErr w:type="gramEnd"/>
+        <w:t xml:space="preserve"> without error attributes and description</w:t>
+      </w:r>
     </w:p>
     <w:p>
       <w:pPr>
@@ -17250,19 +16310,8 @@
           <w:sz w:val="24"/>
           <w:szCs w:val="24"/>
         </w:rPr>
-        <w:t xml:space="preserve">Raise Service now </w:t>
-      </w:r>
-      <w:proofErr w:type="gramStart"/>
-      <w:r>
-        <w:rPr>
-          <w:rFonts w:eastAsia="Times New Roman" w:cstheme="minorHAnsi"/>
-          <w:color w:val="0D0D0D"/>
-          <w:sz w:val="24"/>
-          <w:szCs w:val="24"/>
-        </w:rPr>
-        <w:t>incident</w:t>
-      </w:r>
-      <w:proofErr w:type="gramEnd"/>
+        <w:t>Raise Service now incident</w:t>
+      </w:r>
     </w:p>
     <w:p>
       <w:pPr>
@@ -17338,21 +16387,8 @@
           <w:sz w:val="24"/>
           <w:szCs w:val="24"/>
         </w:rPr>
-        <w:t xml:space="preserve"> queues if </w:t>
-      </w:r>
-      <w:proofErr w:type="gramStart"/>
-      <w:r>
-        <w:rPr>
-          <w:rFonts w:eastAsia="Times New Roman" w:cstheme="minorHAnsi"/>
-          <w:b/>
-          <w:bCs/>
-          <w:color w:val="0D0D0D"/>
-          <w:sz w:val="24"/>
-          <w:szCs w:val="24"/>
-        </w:rPr>
-        <w:t>possible</w:t>
-      </w:r>
-      <w:proofErr w:type="gramEnd"/>
+        <w:t xml:space="preserve"> queues if possible</w:t>
+      </w:r>
     </w:p>
     <w:p>
       <w:pPr>
@@ -17419,19 +16455,8 @@
           <w:sz w:val="24"/>
           <w:szCs w:val="24"/>
         </w:rPr>
-        <w:t xml:space="preserve">And as for case 3, it will not need idempotency. It’s a retry </w:t>
-      </w:r>
-      <w:proofErr w:type="gramStart"/>
-      <w:r>
-        <w:rPr>
-          <w:rFonts w:eastAsia="Times New Roman" w:cstheme="minorHAnsi"/>
-          <w:color w:val="0D0D0D"/>
-          <w:sz w:val="24"/>
-          <w:szCs w:val="24"/>
-        </w:rPr>
-        <w:t>message</w:t>
-      </w:r>
-      <w:proofErr w:type="gramEnd"/>
+        <w:t>And as for case 3, it will not need idempotency. It’s a retry message</w:t>
+      </w:r>
     </w:p>
     <w:p>
       <w:pPr>
@@ -17551,9 +16576,8 @@
           <w:szCs w:val="24"/>
           <w:highlight w:val="yellow"/>
         </w:rPr>
-        <w:t xml:space="preserve">e time is not </w:t>
-      </w:r>
-      <w:proofErr w:type="gramStart"/>
+        <w:t xml:space="preserve">e time is not know from target, will require dynamic </w:t>
+      </w:r>
       <w:r>
         <w:rPr>
           <w:rFonts w:eastAsia="Times New Roman" w:cstheme="minorHAnsi"/>
@@ -17562,27 +16586,6 @@
           <w:szCs w:val="24"/>
           <w:highlight w:val="yellow"/>
         </w:rPr>
-        <w:t>know</w:t>
-      </w:r>
-      <w:proofErr w:type="gramEnd"/>
-      <w:r>
-        <w:rPr>
-          <w:rFonts w:eastAsia="Times New Roman" w:cstheme="minorHAnsi"/>
-          <w:color w:val="0D0D0D"/>
-          <w:sz w:val="24"/>
-          <w:szCs w:val="24"/>
-          <w:highlight w:val="yellow"/>
-        </w:rPr>
-        <w:t xml:space="preserve"> from target, will require dynamic </w:t>
-      </w:r>
-      <w:r>
-        <w:rPr>
-          <w:rFonts w:eastAsia="Times New Roman" w:cstheme="minorHAnsi"/>
-          <w:color w:val="0D0D0D"/>
-          <w:sz w:val="24"/>
-          <w:szCs w:val="24"/>
-          <w:highlight w:val="yellow"/>
-        </w:rPr>
         <w:t>message visibility extension capabilities.</w:t>
       </w:r>
     </w:p>
@@ -17619,21 +16622,8 @@
           <w:sz w:val="24"/>
           <w:szCs w:val="24"/>
         </w:rPr>
-        <w:t xml:space="preserve"> important that you load test target and record maximum and average response time, message visibility timeout will have to be set </w:t>
-      </w:r>
-      <w:proofErr w:type="gramStart"/>
-      <w:r>
-        <w:rPr>
-          <w:rFonts w:eastAsia="Times New Roman" w:cstheme="minorHAnsi"/>
-          <w:b/>
-          <w:bCs/>
-          <w:color w:val="0D0D0D"/>
-          <w:sz w:val="24"/>
-          <w:szCs w:val="24"/>
-        </w:rPr>
-        <w:t>accordingly</w:t>
-      </w:r>
-      <w:proofErr w:type="gramEnd"/>
+        <w:t xml:space="preserve"> important that you load test target and record maximum and average response time, message visibility timeout will have to be set accordingly</w:t>
+      </w:r>
     </w:p>
     <w:p>
       <w:pPr>
@@ -17994,27 +16984,7 @@
           <w:sz w:val="24"/>
           <w:szCs w:val="24"/>
         </w:rPr>
-        <w:t xml:space="preserve"> variables and payloads as it </w:t>
-      </w:r>
-      <w:proofErr w:type="gramStart"/>
-      <w:r>
-        <w:rPr>
-          <w:rFonts w:eastAsia="Times New Roman" w:cstheme="minorHAnsi"/>
-          <w:color w:val="0D0D0D"/>
-          <w:sz w:val="24"/>
-          <w:szCs w:val="24"/>
-        </w:rPr>
-        <w:t>is</w:t>
-      </w:r>
-      <w:proofErr w:type="gramEnd"/>
-      <w:r>
-        <w:rPr>
-          <w:rFonts w:eastAsia="Times New Roman" w:cstheme="minorHAnsi"/>
-          <w:color w:val="0D0D0D"/>
-          <w:sz w:val="24"/>
-          <w:szCs w:val="24"/>
-        </w:rPr>
-        <w:t xml:space="preserve"> </w:t>
+        <w:t xml:space="preserve"> variables and payloads as it is </w:t>
       </w:r>
     </w:p>
     <w:p>
@@ -18102,19 +17072,8 @@
           <w:sz w:val="24"/>
           <w:szCs w:val="24"/>
         </w:rPr>
-        <w:t xml:space="preserve"> while </w:t>
-      </w:r>
-      <w:proofErr w:type="gramStart"/>
-      <w:r>
-        <w:rPr>
-          <w:rFonts w:eastAsia="Times New Roman" w:cstheme="minorHAnsi"/>
-          <w:color w:val="0D0D0D"/>
-          <w:sz w:val="24"/>
-          <w:szCs w:val="24"/>
-        </w:rPr>
-        <w:t>reprocessing</w:t>
-      </w:r>
-      <w:proofErr w:type="gramEnd"/>
+        <w:t xml:space="preserve"> while reprocessing</w:t>
+      </w:r>
     </w:p>
     <w:p>
       <w:pPr>
@@ -18316,27 +17275,7 @@
           <w:sz w:val="24"/>
           <w:szCs w:val="24"/>
         </w:rPr>
-        <w:t xml:space="preserve"> variables and payloads as it </w:t>
-      </w:r>
-      <w:proofErr w:type="gramStart"/>
-      <w:r>
-        <w:rPr>
-          <w:rFonts w:eastAsia="Times New Roman" w:cstheme="minorHAnsi"/>
-          <w:color w:val="0D0D0D"/>
-          <w:sz w:val="24"/>
-          <w:szCs w:val="24"/>
-        </w:rPr>
-        <w:t>is</w:t>
-      </w:r>
-      <w:proofErr w:type="gramEnd"/>
-      <w:r>
-        <w:rPr>
-          <w:rFonts w:eastAsia="Times New Roman" w:cstheme="minorHAnsi"/>
-          <w:color w:val="0D0D0D"/>
-          <w:sz w:val="24"/>
-          <w:szCs w:val="24"/>
-        </w:rPr>
-        <w:t xml:space="preserve"> </w:t>
+        <w:t xml:space="preserve"> variables and payloads as it is </w:t>
       </w:r>
     </w:p>
     <w:p>
@@ -18460,19 +17399,8 @@
           <w:sz w:val="24"/>
           <w:szCs w:val="24"/>
         </w:rPr>
-        <w:t xml:space="preserve"> while </w:t>
-      </w:r>
-      <w:proofErr w:type="gramStart"/>
-      <w:r>
-        <w:rPr>
-          <w:rFonts w:eastAsia="Times New Roman" w:cstheme="minorHAnsi"/>
-          <w:color w:val="0D0D0D"/>
-          <w:sz w:val="24"/>
-          <w:szCs w:val="24"/>
-        </w:rPr>
-        <w:t>reprocessing</w:t>
-      </w:r>
-      <w:proofErr w:type="gramEnd"/>
+        <w:t xml:space="preserve"> while reprocessing</w:t>
+      </w:r>
     </w:p>
     <w:p>
       <w:pPr>
@@ -18595,27 +17523,7 @@
           <w:sz w:val="24"/>
           <w:szCs w:val="24"/>
         </w:rPr>
-        <w:t xml:space="preserve"> variables and payloads as it </w:t>
-      </w:r>
-      <w:proofErr w:type="gramStart"/>
-      <w:r>
-        <w:rPr>
-          <w:rFonts w:eastAsia="Times New Roman" w:cstheme="minorHAnsi"/>
-          <w:color w:val="0D0D0D"/>
-          <w:sz w:val="24"/>
-          <w:szCs w:val="24"/>
-        </w:rPr>
-        <w:t>is</w:t>
-      </w:r>
-      <w:proofErr w:type="gramEnd"/>
-      <w:r>
-        <w:rPr>
-          <w:rFonts w:eastAsia="Times New Roman" w:cstheme="minorHAnsi"/>
-          <w:color w:val="0D0D0D"/>
-          <w:sz w:val="24"/>
-          <w:szCs w:val="24"/>
-        </w:rPr>
-        <w:t xml:space="preserve"> </w:t>
+        <w:t xml:space="preserve"> variables and payloads as it is </w:t>
       </w:r>
     </w:p>
     <w:p>
@@ -18703,19 +17611,8 @@
           <w:sz w:val="24"/>
           <w:szCs w:val="24"/>
         </w:rPr>
-        <w:t xml:space="preserve"> while </w:t>
-      </w:r>
-      <w:proofErr w:type="gramStart"/>
-      <w:r>
-        <w:rPr>
-          <w:rFonts w:eastAsia="Times New Roman" w:cstheme="minorHAnsi"/>
-          <w:color w:val="0D0D0D"/>
-          <w:sz w:val="24"/>
-          <w:szCs w:val="24"/>
-        </w:rPr>
-        <w:t>reprocessing</w:t>
-      </w:r>
-      <w:proofErr w:type="gramEnd"/>
+        <w:t xml:space="preserve"> while reprocessing</w:t>
+      </w:r>
     </w:p>
     <w:p>
       <w:pPr>
@@ -18797,7 +17694,6 @@
         <w:t xml:space="preserve"> Mule-SQS based </w:t>
       </w:r>
       <w:proofErr w:type="spellStart"/>
-      <w:proofErr w:type="gramStart"/>
       <w:r>
         <w:rPr>
           <w:rFonts w:eastAsia="Times New Roman" w:cstheme="minorHAnsi"/>
@@ -18810,7 +17706,6 @@
         <w:t>Reprocessor</w:t>
       </w:r>
       <w:proofErr w:type="spellEnd"/>
-      <w:proofErr w:type="gramEnd"/>
     </w:p>
     <w:p>
       <w:pPr>
@@ -18999,7 +17894,6 @@
         <w:t xml:space="preserve">Using Mule-Java based </w:t>
       </w:r>
       <w:proofErr w:type="spellStart"/>
-      <w:proofErr w:type="gramStart"/>
       <w:r>
         <w:rPr>
           <w:rFonts w:eastAsia="Times New Roman" w:cstheme="minorHAnsi"/>
@@ -19012,7 +17906,6 @@
         <w:t>Reprocessor</w:t>
       </w:r>
       <w:proofErr w:type="spellEnd"/>
-      <w:proofErr w:type="gramEnd"/>
     </w:p>
     <w:p>
       <w:pPr>
@@ -19198,7 +18091,6 @@
         <w:t xml:space="preserve">Using Mule-Lambda based </w:t>
       </w:r>
       <w:proofErr w:type="spellStart"/>
-      <w:proofErr w:type="gramStart"/>
       <w:r>
         <w:rPr>
           <w:rFonts w:eastAsia="Times New Roman" w:cstheme="minorHAnsi"/>
@@ -19211,7 +18103,6 @@
         <w:t>Reprocessor</w:t>
       </w:r>
       <w:proofErr w:type="spellEnd"/>
-      <w:proofErr w:type="gramEnd"/>
     </w:p>
     <w:p>
       <w:pPr>
@@ -19439,7 +18330,6 @@
         <w:t xml:space="preserve">-Lambda-SQS based </w:t>
       </w:r>
       <w:proofErr w:type="spellStart"/>
-      <w:proofErr w:type="gramStart"/>
       <w:r>
         <w:rPr>
           <w:rFonts w:eastAsia="Times New Roman" w:cstheme="minorHAnsi"/>
@@ -19452,7 +18342,6 @@
         <w:t>Reprocessor</w:t>
       </w:r>
       <w:proofErr w:type="spellEnd"/>
-      <w:proofErr w:type="gramEnd"/>
     </w:p>
     <w:p>
       <w:pPr>
@@ -19495,19 +18384,8 @@
           <w:sz w:val="24"/>
           <w:szCs w:val="24"/>
         </w:rPr>
-        <w:t xml:space="preserve"> </w:t>
-      </w:r>
-      <w:proofErr w:type="gramStart"/>
-      <w:r>
-        <w:rPr>
-          <w:rFonts w:eastAsia="Times New Roman" w:cstheme="minorHAnsi"/>
-          <w:color w:val="0D0D0D"/>
-          <w:sz w:val="24"/>
-          <w:szCs w:val="24"/>
-        </w:rPr>
-        <w:t>service</w:t>
-      </w:r>
-      <w:proofErr w:type="gramEnd"/>
+        <w:t xml:space="preserve"> service</w:t>
+      </w:r>
     </w:p>
     <w:p>
       <w:pPr>
@@ -19678,7 +18556,6 @@
         <w:t xml:space="preserve">Using Mule-SQS based </w:t>
       </w:r>
       <w:proofErr w:type="spellStart"/>
-      <w:proofErr w:type="gramStart"/>
       <w:r>
         <w:rPr>
           <w:rFonts w:eastAsia="Times New Roman" w:cstheme="minorHAnsi"/>
@@ -19691,7 +18568,6 @@
         <w:t>Reprocessor</w:t>
       </w:r>
       <w:proofErr w:type="spellEnd"/>
-      <w:proofErr w:type="gramEnd"/>
     </w:p>
     <w:p>
       <w:pPr>
@@ -19930,7 +18806,6 @@
         <w:t xml:space="preserve">Using Mule-SQS based </w:t>
       </w:r>
       <w:proofErr w:type="spellStart"/>
-      <w:proofErr w:type="gramStart"/>
       <w:r>
         <w:rPr>
           <w:rFonts w:eastAsia="Times New Roman" w:cstheme="minorHAnsi"/>
@@ -19943,7 +18818,6 @@
         <w:t>Reprocessor</w:t>
       </w:r>
       <w:proofErr w:type="spellEnd"/>
-      <w:proofErr w:type="gramEnd"/>
     </w:p>
     <w:p>
       <w:pPr>
@@ -20162,19 +19036,8 @@
           <w:sz w:val="24"/>
           <w:szCs w:val="24"/>
         </w:rPr>
-        <w:t xml:space="preserve">. Focus on important </w:t>
-      </w:r>
-      <w:proofErr w:type="gramStart"/>
-      <w:r>
-        <w:rPr>
-          <w:rFonts w:eastAsia="Times New Roman" w:cstheme="minorHAnsi"/>
-          <w:color w:val="0D0D0D"/>
-          <w:sz w:val="24"/>
-          <w:szCs w:val="24"/>
-        </w:rPr>
-        <w:t>stuff</w:t>
-      </w:r>
-      <w:proofErr w:type="gramEnd"/>
+        <w:t>. Focus on important stuff</w:t>
+      </w:r>
     </w:p>
     <w:p>
       <w:pPr>
@@ -20600,7 +19463,6 @@
         </w:rPr>
         <w:t xml:space="preserve">Address any queries or concerns raised, ensuring </w:t>
       </w:r>
-      <w:proofErr w:type="gramStart"/>
       <w:r>
         <w:rPr>
           <w:rFonts w:eastAsia="Times New Roman" w:cstheme="minorHAnsi"/>
@@ -20610,7 +19472,6 @@
         </w:rPr>
         <w:t>clarity</w:t>
       </w:r>
-      <w:proofErr w:type="gramEnd"/>
       <w:r>
         <w:rPr>
           <w:rFonts w:eastAsia="Times New Roman" w:cstheme="minorHAnsi"/>
@@ -20902,27 +19763,7 @@
           <w:szCs w:val="24"/>
         </w:rPr>
         <w:lastRenderedPageBreak/>
-        <w:t xml:space="preserve">MuleSoft restricts the nested call depth to default value of 25 </w:t>
-      </w:r>
-      <w:proofErr w:type="gramStart"/>
-      <w:r>
-        <w:rPr>
-          <w:rFonts w:eastAsia="Times New Roman" w:cstheme="minorHAnsi"/>
-          <w:color w:val="0D0D0D"/>
-          <w:sz w:val="24"/>
-          <w:szCs w:val="24"/>
-        </w:rPr>
-        <w:t>i.e.</w:t>
-      </w:r>
-      <w:proofErr w:type="gramEnd"/>
-      <w:r>
-        <w:rPr>
-          <w:rFonts w:eastAsia="Times New Roman" w:cstheme="minorHAnsi"/>
-          <w:color w:val="0D0D0D"/>
-          <w:sz w:val="24"/>
-          <w:szCs w:val="24"/>
-        </w:rPr>
-        <w:t xml:space="preserve"> in case nested call depth reaches beyond 25 MuleSoft throws below exception:</w:t>
+        <w:t>MuleSoft restricts the nested call depth to default value of 25 i.e. in case nested call depth reaches beyond 25 MuleSoft throws below exception:</w:t>
       </w:r>
     </w:p>
     <w:p>
@@ -20962,19 +19803,8 @@
           <w:sz w:val="24"/>
           <w:szCs w:val="24"/>
         </w:rPr>
-        <w:t xml:space="preserve">Error type: </w:t>
-      </w:r>
-      <w:proofErr w:type="gramStart"/>
-      <w:r>
-        <w:rPr>
-          <w:rFonts w:eastAsia="Times New Roman" w:cstheme="minorHAnsi"/>
-          <w:color w:val="0D0D0D"/>
-          <w:sz w:val="24"/>
-          <w:szCs w:val="24"/>
-        </w:rPr>
-        <w:t>MULE:CRITICAL</w:t>
-      </w:r>
-      <w:proofErr w:type="gramEnd"/>
+        <w:t>Error type: MULE:CRITICAL</w:t>
+      </w:r>
     </w:p>
     <w:p>
       <w:pPr>
@@ -20993,27 +19823,7 @@
           <w:sz w:val="24"/>
           <w:szCs w:val="24"/>
         </w:rPr>
-        <w:t xml:space="preserve">To overcome this issue, set: </w:t>
-      </w:r>
-      <w:proofErr w:type="gramStart"/>
-      <w:r>
-        <w:rPr>
-          <w:rFonts w:eastAsia="Times New Roman" w:cstheme="minorHAnsi"/>
-          <w:color w:val="0D0D0D"/>
-          <w:sz w:val="24"/>
-          <w:szCs w:val="24"/>
-        </w:rPr>
-        <w:t>org.mule</w:t>
-      </w:r>
-      <w:proofErr w:type="gramEnd"/>
-      <w:r>
-        <w:rPr>
-          <w:rFonts w:eastAsia="Times New Roman" w:cstheme="minorHAnsi"/>
-          <w:color w:val="0D0D0D"/>
-          <w:sz w:val="24"/>
-          <w:szCs w:val="24"/>
-        </w:rPr>
-        <w:t>.runtime.core.privileged.event.BaseEventContext.maxDepth</w:t>
+        <w:t>To overcome this issue, set: org.mule.runtime.core.privileged.event.BaseEventContext.maxDepth</w:t>
       </w:r>
     </w:p>
     <w:p>
@@ -21097,27 +19907,7 @@
           <w:sz w:val="24"/>
           <w:szCs w:val="24"/>
         </w:rPr>
-        <w:t xml:space="preserve">This approach can be used when we don’t know how many records we need to </w:t>
-      </w:r>
-      <w:proofErr w:type="gramStart"/>
-      <w:r>
-        <w:rPr>
-          <w:rFonts w:eastAsia="Times New Roman" w:cstheme="minorHAnsi"/>
-          <w:color w:val="0D0D0D"/>
-          <w:sz w:val="24"/>
-          <w:szCs w:val="24"/>
-        </w:rPr>
-        <w:t>fetch</w:t>
-      </w:r>
-      <w:proofErr w:type="gramEnd"/>
-      <w:r>
-        <w:rPr>
-          <w:rFonts w:eastAsia="Times New Roman" w:cstheme="minorHAnsi"/>
-          <w:color w:val="0D0D0D"/>
-          <w:sz w:val="24"/>
-          <w:szCs w:val="24"/>
-        </w:rPr>
-        <w:t xml:space="preserve"> and some looping is not achievable using For Each Loop.</w:t>
+        <w:t>This approach can be used when we don’t know how many records we need to fetch and some looping is not achievable using For Each Loop.</w:t>
       </w:r>
     </w:p>
     <w:p>
@@ -21249,13 +20039,8 @@
       </w:r>
       <w:proofErr w:type="spellEnd"/>
       <w:r>
-        <w:t xml:space="preserve">=26EAFe4D5D764c9C96941cfb58e1255a -s </w:t>
-      </w:r>
-      <w:proofErr w:type="gramStart"/>
-      <w:r>
-        <w:t>settings.xml</w:t>
-      </w:r>
-      <w:proofErr w:type="gramEnd"/>
+        <w:t>=26EAFe4D5D764c9C96941cfb58e1255a -s settings.xml</w:t>
+      </w:r>
     </w:p>
     <w:p>
       <w:pPr>
@@ -21290,17 +20075,8 @@
           <w:b/>
           <w:bCs/>
         </w:rPr>
-        <w:t xml:space="preserve"> 1.0 using mule maven </w:t>
-      </w:r>
-      <w:proofErr w:type="gramStart"/>
-      <w:r>
-        <w:rPr>
-          <w:b/>
-          <w:bCs/>
-        </w:rPr>
-        <w:t>plugin</w:t>
-      </w:r>
-      <w:proofErr w:type="gramEnd"/>
+        <w:t xml:space="preserve"> 1.0 using mule maven plugin</w:t>
+      </w:r>
     </w:p>
     <w:p>
       <w:pPr>
@@ -21312,14 +20088,9 @@
       </w:r>
       <w:proofErr w:type="spellEnd"/>
       <w:r>
-        <w:t xml:space="preserve"> clean </w:t>
-      </w:r>
-      <w:proofErr w:type="gramStart"/>
-      <w:r>
-        <w:t>deploy  -</w:t>
-      </w:r>
-      <w:proofErr w:type="spellStart"/>
-      <w:proofErr w:type="gramEnd"/>
+        <w:t xml:space="preserve"> clean deploy  -</w:t>
+      </w:r>
+      <w:proofErr w:type="spellStart"/>
       <w:r>
         <w:t>DmuleDeploy</w:t>
       </w:r>
@@ -21425,19 +20196,47 @@
       </w:r>
       <w:proofErr w:type="spellStart"/>
       <w:r>
-        <w:t>Danypoint.clientId</w:t>
-      </w:r>
-      <w:proofErr w:type="spellEnd"/>
-      <w:r>
-        <w:t>=f25d3ad0983445a699ceef9b9ee26cfd -</w:t>
-      </w:r>
-      <w:proofErr w:type="spellStart"/>
-      <w:r>
-        <w:t>Danypoint.clientSecret</w:t>
-      </w:r>
-      <w:proofErr w:type="spellEnd"/>
-      <w:r>
-        <w:t>=EF7cA31B14354cDea42A7C4d30833419 -s settings.xml</w:t>
+        <w:t>Danypoint.</w:t>
+      </w:r>
+      <w:r>
+        <w:t>platform.</w:t>
+      </w:r>
+      <w:r>
+        <w:t>client</w:t>
+      </w:r>
+      <w:r>
+        <w:t>_i</w:t>
+      </w:r>
+      <w:r>
+        <w:t>d</w:t>
+      </w:r>
+      <w:proofErr w:type="spellEnd"/>
+      <w:r>
+        <w:t>=</w:t>
+      </w:r>
+      <w:r>
+        <w:t>f3c1d78dbe504863b4e4c73b96f3eac7</w:t>
+      </w:r>
+      <w:r>
+        <w:t xml:space="preserve"> -Danypoint.</w:t>
+      </w:r>
+      <w:r>
+        <w:t>platform.</w:t>
+      </w:r>
+      <w:r>
+        <w:t>client</w:t>
+      </w:r>
+      <w:r>
+        <w:t>_s</w:t>
+      </w:r>
+      <w:r>
+        <w:t>ecret=</w:t>
+      </w:r>
+      <w:r>
+        <w:t>7633383955B941f29b3eD2f16Bae7305</w:t>
+      </w:r>
+      <w:r>
+        <w:t xml:space="preserve"> -s settings.xml</w:t>
       </w:r>
     </w:p>
     <w:p>
@@ -21473,17 +20272,8 @@
           <w:b/>
           <w:bCs/>
         </w:rPr>
-        <w:t xml:space="preserve"> 2.0 using mule maven </w:t>
-      </w:r>
-      <w:proofErr w:type="gramStart"/>
-      <w:r>
-        <w:rPr>
-          <w:b/>
-          <w:bCs/>
-        </w:rPr>
-        <w:t>plugin</w:t>
-      </w:r>
-      <w:proofErr w:type="gramEnd"/>
+        <w:t xml:space="preserve"> 2.0 using mule maven plugin</w:t>
+      </w:r>
     </w:p>
     <w:p>
       <w:pPr>
@@ -21495,14 +20285,9 @@
       </w:r>
       <w:proofErr w:type="spellEnd"/>
       <w:r>
-        <w:t xml:space="preserve"> clean </w:t>
-      </w:r>
-      <w:proofErr w:type="gramStart"/>
-      <w:r>
-        <w:t>deploy  -</w:t>
-      </w:r>
-      <w:proofErr w:type="spellStart"/>
-      <w:proofErr w:type="gramEnd"/>
+        <w:t xml:space="preserve"> clean deploy  -</w:t>
+      </w:r>
+      <w:proofErr w:type="spellStart"/>
       <w:r>
         <w:t>DmuleDeploy</w:t>
       </w:r>
@@ -21604,23 +20389,54 @@
       </w:r>
       <w:proofErr w:type="spellEnd"/>
       <w:r>
-        <w:t>=1234567812345678 -</w:t>
-      </w:r>
-      <w:proofErr w:type="spellStart"/>
-      <w:r>
-        <w:t>Danypoint.clientId</w:t>
-      </w:r>
-      <w:proofErr w:type="spellEnd"/>
-      <w:r>
-        <w:t>=f25d3ad0983445a699ceef9b9ee26cfd -</w:t>
-      </w:r>
-      <w:proofErr w:type="spellStart"/>
-      <w:r>
-        <w:t>Danypoint.clientSecret</w:t>
-      </w:r>
-      <w:proofErr w:type="spellEnd"/>
-      <w:r>
-        <w:t>=EF7cA31B14354cDea42A7C4d30833419 -s settings.xml</w:t>
+        <w:t xml:space="preserve">=1234567812345678 </w:t>
+      </w:r>
+      <w:r>
+        <w:t>1234567812345678 -</w:t>
+      </w:r>
+      <w:proofErr w:type="spellStart"/>
+      <w:r>
+        <w:t>Danypoint.</w:t>
+      </w:r>
+      <w:r>
+        <w:t>platform.</w:t>
+      </w:r>
+      <w:r>
+        <w:t>client</w:t>
+      </w:r>
+      <w:r>
+        <w:t>_i</w:t>
+      </w:r>
+      <w:r>
+        <w:t>d</w:t>
+      </w:r>
+      <w:proofErr w:type="spellEnd"/>
+      <w:r>
+        <w:t>=</w:t>
+      </w:r>
+      <w:r>
+        <w:t>f3c1d78dbe504863b4e4c73b96f3eac7</w:t>
+      </w:r>
+      <w:r>
+        <w:t xml:space="preserve"> -Danypoint.</w:t>
+      </w:r>
+      <w:r>
+        <w:t>platform.</w:t>
+      </w:r>
+      <w:r>
+        <w:t>client</w:t>
+      </w:r>
+      <w:r>
+        <w:t>_s</w:t>
+      </w:r>
+      <w:r>
+        <w:t>ecret=</w:t>
+      </w:r>
+      <w:r>
+        <w:t>7633383955B941f29b3eD2f16Bae7305</w:t>
+      </w:r>
+      <w:r>
+        <w:t xml:space="preserve"> -s settings.xml</w:t>
       </w:r>
     </w:p>
     <w:p>
@@ -21640,6 +20456,7 @@
           <w:b/>
           <w:bCs/>
         </w:rPr>
+        <w:lastRenderedPageBreak/>
         <w:t xml:space="preserve">Encrypt </w:t>
       </w:r>
       <w:proofErr w:type="spellStart"/>
@@ -21656,17 +20473,8 @@
           <w:b/>
           <w:bCs/>
         </w:rPr>
-        <w:t xml:space="preserve"> </w:t>
-      </w:r>
-      <w:proofErr w:type="gramStart"/>
-      <w:r>
-        <w:rPr>
-          <w:b/>
-          <w:bCs/>
-        </w:rPr>
-        <w:t>files</w:t>
-      </w:r>
-      <w:proofErr w:type="gramEnd"/>
+        <w:t xml:space="preserve"> files</w:t>
+      </w:r>
     </w:p>
     <w:p>
       <w:pPr>
@@ -21676,13 +20484,8 @@
         <w:t xml:space="preserve">java -cp secure-properties-tool.jar </w:t>
       </w:r>
       <w:proofErr w:type="spellStart"/>
-      <w:proofErr w:type="gramStart"/>
-      <w:r>
-        <w:t>com.mulesoft</w:t>
-      </w:r>
-      <w:proofErr w:type="gramEnd"/>
-      <w:r>
-        <w:t>.tools.SecurePropertiesTool</w:t>
+      <w:r>
+        <w:t>com.mulesoft.tools.SecurePropertiesTool</w:t>
       </w:r>
       <w:proofErr w:type="spellEnd"/>
       <w:r>
@@ -21723,7 +20526,6 @@
           <w:sz w:val="24"/>
           <w:szCs w:val="24"/>
         </w:rPr>
-        <w:lastRenderedPageBreak/>
         <w:t>Putty Commands</w:t>
       </w:r>
       <w:r>
@@ -21826,17 +20628,8 @@
           <w:b/>
           <w:bCs/>
         </w:rPr>
-        <w:t xml:space="preserve"> </w:t>
-      </w:r>
-      <w:proofErr w:type="gramStart"/>
-      <w:r>
-        <w:rPr>
-          <w:b/>
-          <w:bCs/>
-        </w:rPr>
-        <w:t>key</w:t>
-      </w:r>
-      <w:proofErr w:type="gramEnd"/>
+        <w:t xml:space="preserve"> key</w:t>
+      </w:r>
     </w:p>
     <w:p>
       <w:pPr>
@@ -21876,17 +20669,8 @@
           <w:b/>
           <w:bCs/>
         </w:rPr>
-        <w:t xml:space="preserve">Connect to ec2 </w:t>
-      </w:r>
-      <w:proofErr w:type="gramStart"/>
-      <w:r>
-        <w:rPr>
-          <w:b/>
-          <w:bCs/>
-        </w:rPr>
-        <w:t>instance</w:t>
-      </w:r>
-      <w:proofErr w:type="gramEnd"/>
+        <w:t>Connect to ec2 instance</w:t>
+      </w:r>
     </w:p>
     <w:p>
       <w:pPr>
@@ -21945,17 +20729,8 @@
           <w:b/>
           <w:bCs/>
         </w:rPr>
-        <w:t xml:space="preserve">Install JDK 17 if instance created for the first </w:t>
-      </w:r>
-      <w:proofErr w:type="gramStart"/>
-      <w:r>
-        <w:rPr>
-          <w:b/>
-          <w:bCs/>
-        </w:rPr>
-        <w:t>time</w:t>
-      </w:r>
-      <w:proofErr w:type="gramEnd"/>
+        <w:t>Install JDK 17 if instance created for the first time</w:t>
+      </w:r>
     </w:p>
     <w:p>
       <w:pPr>
@@ -21967,13 +20742,8 @@
       </w:r>
       <w:proofErr w:type="spellEnd"/>
       <w:r>
-        <w:t xml:space="preserve"> yum install java-17-amazon-</w:t>
-      </w:r>
-      <w:proofErr w:type="gramStart"/>
-      <w:r>
-        <w:t>corretto</w:t>
-      </w:r>
-      <w:proofErr w:type="gramEnd"/>
+        <w:t xml:space="preserve"> yum install java-17-amazon-corretto</w:t>
+      </w:r>
     </w:p>
     <w:p>
       <w:pPr>
@@ -21992,17 +20762,8 @@
           <w:b/>
           <w:bCs/>
         </w:rPr>
-        <w:t xml:space="preserve">Deploy the jar file with output logs </w:t>
-      </w:r>
-      <w:proofErr w:type="gramStart"/>
-      <w:r>
-        <w:rPr>
-          <w:b/>
-          <w:bCs/>
-        </w:rPr>
-        <w:t>enabled</w:t>
-      </w:r>
-      <w:proofErr w:type="gramEnd"/>
+        <w:t>Deploy the jar file with output logs enabled</w:t>
+      </w:r>
     </w:p>
     <w:p>
       <w:pPr>
@@ -22189,18 +20950,7 @@
           <w:sz w:val="22"/>
           <w:szCs w:val="22"/>
         </w:rPr>
-        <w:t xml:space="preserve">Root </w:t>
-      </w:r>
-      <w:proofErr w:type="gramStart"/>
-      <w:r>
-        <w:rPr>
-          <w:rFonts w:ascii="Calibri" w:hAnsi="Calibri" w:cs="Calibri"/>
-          <w:b/>
-          <w:bCs/>
-          <w:sz w:val="22"/>
-          <w:szCs w:val="22"/>
-        </w:rPr>
-        <w:t>user</w:t>
+        <w:t>Root user</w:t>
       </w:r>
       <w:r>
         <w:rPr>
@@ -22220,7 +20970,6 @@
         </w:rPr>
         <w:t>awasthi.kedareshwar@gmail.com</w:t>
       </w:r>
-      <w:proofErr w:type="gramEnd"/>
     </w:p>
     <w:p>
       <w:pPr>
@@ -22576,6 +21325,7 @@
           <w:b/>
           <w:bCs/>
         </w:rPr>
+        <w:lastRenderedPageBreak/>
         <w:t>Local:</w:t>
       </w:r>
       <w:r>
@@ -22619,23 +21369,7 @@
           <w:b/>
           <w:bCs/>
         </w:rPr>
-        <w:t xml:space="preserve"> </w:t>
-      </w:r>
-      <w:proofErr w:type="gramStart"/>
-      <w:r>
-        <w:rPr>
-          <w:b/>
-          <w:bCs/>
-        </w:rPr>
-        <w:t>( (</w:t>
-      </w:r>
-      <w:proofErr w:type="gramEnd"/>
-      <w:r>
-        <w:rPr>
-          <w:b/>
-          <w:bCs/>
-        </w:rPr>
-        <w:t>lambda,EC2,Local) inclusive)</w:t>
+        <w:t xml:space="preserve"> ( (lambda,EC2,Local) inclusive)</w:t>
       </w:r>
       <w:r>
         <w:rPr>
@@ -23078,16 +21812,8 @@
         <w:t xml:space="preserve">Document Url:  </w:t>
       </w:r>
       <w:r>
-        <w:t>https://github.com/kedarawasthi/aws-poc-files/tree/main/Documentation</w:t>
-      </w:r>
-    </w:p>
-    <w:p>
-      <w:pPr>
-        <w:rPr>
-          <w:b/>
-          <w:bCs/>
-        </w:rPr>
-      </w:pPr>
+        <w:t>https://github.com/kedarawasthi/aws-poc-files/blob/main/aws-poc-document.docx</w:t>
+      </w:r>
     </w:p>
     <w:p/>
     <w:p>
@@ -25389,6 +24115,95 @@
     </w:lvl>
   </w:abstractNum>
   <w:abstractNum w:abstractNumId="21" w15:restartNumberingAfterBreak="0">
+    <w:nsid w:val="45BD2BEB"/>
+    <w:multiLevelType w:val="hybridMultilevel"/>
+    <w:tmpl w:val="679AD5EC"/>
+    <w:lvl w:ilvl="0" w:tplc="FFFFFFFF">
+      <w:start w:val="1"/>
+      <w:numFmt w:val="decimal"/>
+      <w:lvlText w:val="%1."/>
+      <w:lvlJc w:val="left"/>
+      <w:pPr>
+        <w:ind w:left="720" w:hanging="360"/>
+      </w:pPr>
+    </w:lvl>
+    <w:lvl w:ilvl="1" w:tplc="04090001">
+      <w:start w:val="1"/>
+      <w:numFmt w:val="bullet"/>
+      <w:lvlText w:val=""/>
+      <w:lvlJc w:val="left"/>
+      <w:pPr>
+        <w:ind w:left="1440" w:hanging="360"/>
+      </w:pPr>
+      <w:rPr>
+        <w:rFonts w:ascii="Symbol" w:hAnsi="Symbol" w:hint="default"/>
+      </w:rPr>
+    </w:lvl>
+    <w:lvl w:ilvl="2" w:tplc="FFFFFFFF" w:tentative="1">
+      <w:start w:val="1"/>
+      <w:numFmt w:val="lowerRoman"/>
+      <w:lvlText w:val="%3."/>
+      <w:lvlJc w:val="right"/>
+      <w:pPr>
+        <w:ind w:left="2160" w:hanging="180"/>
+      </w:pPr>
+    </w:lvl>
+    <w:lvl w:ilvl="3" w:tplc="FFFFFFFF" w:tentative="1">
+      <w:start w:val="1"/>
+      <w:numFmt w:val="decimal"/>
+      <w:lvlText w:val="%4."/>
+      <w:lvlJc w:val="left"/>
+      <w:pPr>
+        <w:ind w:left="2880" w:hanging="360"/>
+      </w:pPr>
+    </w:lvl>
+    <w:lvl w:ilvl="4" w:tplc="FFFFFFFF" w:tentative="1">
+      <w:start w:val="1"/>
+      <w:numFmt w:val="lowerLetter"/>
+      <w:lvlText w:val="%5."/>
+      <w:lvlJc w:val="left"/>
+      <w:pPr>
+        <w:ind w:left="3600" w:hanging="360"/>
+      </w:pPr>
+    </w:lvl>
+    <w:lvl w:ilvl="5" w:tplc="FFFFFFFF" w:tentative="1">
+      <w:start w:val="1"/>
+      <w:numFmt w:val="lowerRoman"/>
+      <w:lvlText w:val="%6."/>
+      <w:lvlJc w:val="right"/>
+      <w:pPr>
+        <w:ind w:left="4320" w:hanging="180"/>
+      </w:pPr>
+    </w:lvl>
+    <w:lvl w:ilvl="6" w:tplc="FFFFFFFF" w:tentative="1">
+      <w:start w:val="1"/>
+      <w:numFmt w:val="decimal"/>
+      <w:lvlText w:val="%7."/>
+      <w:lvlJc w:val="left"/>
+      <w:pPr>
+        <w:ind w:left="5040" w:hanging="360"/>
+      </w:pPr>
+    </w:lvl>
+    <w:lvl w:ilvl="7" w:tplc="FFFFFFFF" w:tentative="1">
+      <w:start w:val="1"/>
+      <w:numFmt w:val="lowerLetter"/>
+      <w:lvlText w:val="%8."/>
+      <w:lvlJc w:val="left"/>
+      <w:pPr>
+        <w:ind w:left="5760" w:hanging="360"/>
+      </w:pPr>
+    </w:lvl>
+    <w:lvl w:ilvl="8" w:tplc="FFFFFFFF" w:tentative="1">
+      <w:start w:val="1"/>
+      <w:numFmt w:val="lowerRoman"/>
+      <w:lvlText w:val="%9."/>
+      <w:lvlJc w:val="right"/>
+      <w:pPr>
+        <w:ind w:left="6480" w:hanging="180"/>
+      </w:pPr>
+    </w:lvl>
+  </w:abstractNum>
+  <w:abstractNum w:abstractNumId="22" w15:restartNumberingAfterBreak="0">
     <w:nsid w:val="494E6BD1"/>
     <w:multiLevelType w:val="hybridMultilevel"/>
     <w:tmpl w:val="44224DF6"/>
@@ -25500,7 +24315,7 @@
       </w:rPr>
     </w:lvl>
   </w:abstractNum>
-  <w:abstractNum w:abstractNumId="22" w15:restartNumberingAfterBreak="0">
+  <w:abstractNum w:abstractNumId="23" w15:restartNumberingAfterBreak="0">
     <w:nsid w:val="517F4DA8"/>
     <w:multiLevelType w:val="hybridMultilevel"/>
     <w:tmpl w:val="1C8461D4"/>
@@ -25613,7 +24428,7 @@
       </w:rPr>
     </w:lvl>
   </w:abstractNum>
-  <w:abstractNum w:abstractNumId="23" w15:restartNumberingAfterBreak="0">
+  <w:abstractNum w:abstractNumId="24" w15:restartNumberingAfterBreak="0">
     <w:nsid w:val="51FF5E25"/>
     <w:multiLevelType w:val="hybridMultilevel"/>
     <w:tmpl w:val="0E9CE856"/>
@@ -25726,7 +24541,7 @@
       </w:rPr>
     </w:lvl>
   </w:abstractNum>
-  <w:abstractNum w:abstractNumId="24" w15:restartNumberingAfterBreak="0">
+  <w:abstractNum w:abstractNumId="25" w15:restartNumberingAfterBreak="0">
     <w:nsid w:val="54712E08"/>
     <w:multiLevelType w:val="hybridMultilevel"/>
     <w:tmpl w:val="62FAA902"/>
@@ -25839,7 +24654,7 @@
       </w:rPr>
     </w:lvl>
   </w:abstractNum>
-  <w:abstractNum w:abstractNumId="25" w15:restartNumberingAfterBreak="0">
+  <w:abstractNum w:abstractNumId="26" w15:restartNumberingAfterBreak="0">
     <w:nsid w:val="55044EAF"/>
     <w:multiLevelType w:val="hybridMultilevel"/>
     <w:tmpl w:val="85082292"/>
@@ -25952,7 +24767,7 @@
       </w:rPr>
     </w:lvl>
   </w:abstractNum>
-  <w:abstractNum w:abstractNumId="26" w15:restartNumberingAfterBreak="0">
+  <w:abstractNum w:abstractNumId="27" w15:restartNumberingAfterBreak="0">
     <w:nsid w:val="586D258C"/>
     <w:multiLevelType w:val="hybridMultilevel"/>
     <w:tmpl w:val="532424DE"/>
@@ -26065,7 +24880,7 @@
       </w:rPr>
     </w:lvl>
   </w:abstractNum>
-  <w:abstractNum w:abstractNumId="27" w15:restartNumberingAfterBreak="0">
+  <w:abstractNum w:abstractNumId="28" w15:restartNumberingAfterBreak="0">
     <w:nsid w:val="58876931"/>
     <w:multiLevelType w:val="hybridMultilevel"/>
     <w:tmpl w:val="706692C8"/>
@@ -26154,7 +24969,7 @@
       </w:pPr>
     </w:lvl>
   </w:abstractNum>
-  <w:abstractNum w:abstractNumId="28" w15:restartNumberingAfterBreak="0">
+  <w:abstractNum w:abstractNumId="29" w15:restartNumberingAfterBreak="0">
     <w:nsid w:val="5CD933E5"/>
     <w:multiLevelType w:val="hybridMultilevel"/>
     <w:tmpl w:val="1B144C12"/>
@@ -26267,7 +25082,7 @@
       </w:rPr>
     </w:lvl>
   </w:abstractNum>
-  <w:abstractNum w:abstractNumId="29" w15:restartNumberingAfterBreak="0">
+  <w:abstractNum w:abstractNumId="30" w15:restartNumberingAfterBreak="0">
     <w:nsid w:val="5D375E05"/>
     <w:multiLevelType w:val="hybridMultilevel"/>
     <w:tmpl w:val="4CFCD3C8"/>
@@ -26380,7 +25195,7 @@
       </w:rPr>
     </w:lvl>
   </w:abstractNum>
-  <w:abstractNum w:abstractNumId="30" w15:restartNumberingAfterBreak="0">
+  <w:abstractNum w:abstractNumId="31" w15:restartNumberingAfterBreak="0">
     <w:nsid w:val="5F045EC6"/>
     <w:multiLevelType w:val="hybridMultilevel"/>
     <w:tmpl w:val="4AD061D4"/>
@@ -26493,7 +25308,7 @@
       </w:rPr>
     </w:lvl>
   </w:abstractNum>
-  <w:abstractNum w:abstractNumId="31" w15:restartNumberingAfterBreak="0">
+  <w:abstractNum w:abstractNumId="32" w15:restartNumberingAfterBreak="0">
     <w:nsid w:val="62B345EE"/>
     <w:multiLevelType w:val="hybridMultilevel"/>
     <w:tmpl w:val="1DB4E228"/>
@@ -26606,7 +25421,7 @@
       </w:rPr>
     </w:lvl>
   </w:abstractNum>
-  <w:abstractNum w:abstractNumId="32" w15:restartNumberingAfterBreak="0">
+  <w:abstractNum w:abstractNumId="33" w15:restartNumberingAfterBreak="0">
     <w:nsid w:val="62C57631"/>
     <w:multiLevelType w:val="hybridMultilevel"/>
     <w:tmpl w:val="31D8987A"/>
@@ -26719,7 +25534,7 @@
       </w:rPr>
     </w:lvl>
   </w:abstractNum>
-  <w:abstractNum w:abstractNumId="33" w15:restartNumberingAfterBreak="0">
+  <w:abstractNum w:abstractNumId="34" w15:restartNumberingAfterBreak="0">
     <w:nsid w:val="660D3FAF"/>
     <w:multiLevelType w:val="hybridMultilevel"/>
     <w:tmpl w:val="CDE2CDF0"/>
@@ -26831,7 +25646,7 @@
       </w:rPr>
     </w:lvl>
   </w:abstractNum>
-  <w:abstractNum w:abstractNumId="34" w15:restartNumberingAfterBreak="0">
+  <w:abstractNum w:abstractNumId="35" w15:restartNumberingAfterBreak="0">
     <w:nsid w:val="686112B0"/>
     <w:multiLevelType w:val="multilevel"/>
     <w:tmpl w:val="D12AD7E2"/>
@@ -26952,7 +25767,7 @@
       </w:rPr>
     </w:lvl>
   </w:abstractNum>
-  <w:abstractNum w:abstractNumId="35" w15:restartNumberingAfterBreak="0">
+  <w:abstractNum w:abstractNumId="36" w15:restartNumberingAfterBreak="0">
     <w:nsid w:val="6B573E1C"/>
     <w:multiLevelType w:val="multilevel"/>
     <w:tmpl w:val="D3A4E7C6"/>
@@ -27069,7 +25884,7 @@
       </w:pPr>
     </w:lvl>
   </w:abstractNum>
-  <w:abstractNum w:abstractNumId="36" w15:restartNumberingAfterBreak="0">
+  <w:abstractNum w:abstractNumId="37" w15:restartNumberingAfterBreak="0">
     <w:nsid w:val="6ECC4BFE"/>
     <w:multiLevelType w:val="hybridMultilevel"/>
     <w:tmpl w:val="18A844FA"/>
@@ -27181,7 +25996,7 @@
       </w:rPr>
     </w:lvl>
   </w:abstractNum>
-  <w:abstractNum w:abstractNumId="37" w15:restartNumberingAfterBreak="0">
+  <w:abstractNum w:abstractNumId="38" w15:restartNumberingAfterBreak="0">
     <w:nsid w:val="77F1371A"/>
     <w:multiLevelType w:val="hybridMultilevel"/>
     <w:tmpl w:val="2298A258"/>
@@ -27270,7 +26085,7 @@
       </w:pPr>
     </w:lvl>
   </w:abstractNum>
-  <w:abstractNum w:abstractNumId="38" w15:restartNumberingAfterBreak="0">
+  <w:abstractNum w:abstractNumId="39" w15:restartNumberingAfterBreak="0">
     <w:nsid w:val="78203299"/>
     <w:multiLevelType w:val="hybridMultilevel"/>
     <w:tmpl w:val="985210E4"/>
@@ -27383,7 +26198,7 @@
       </w:rPr>
     </w:lvl>
   </w:abstractNum>
-  <w:abstractNum w:abstractNumId="39" w15:restartNumberingAfterBreak="0">
+  <w:abstractNum w:abstractNumId="40" w15:restartNumberingAfterBreak="0">
     <w:nsid w:val="796D0EED"/>
     <w:multiLevelType w:val="hybridMultilevel"/>
     <w:tmpl w:val="867E0208"/>
@@ -27472,7 +26287,7 @@
       </w:pPr>
     </w:lvl>
   </w:abstractNum>
-  <w:abstractNum w:abstractNumId="40" w15:restartNumberingAfterBreak="0">
+  <w:abstractNum w:abstractNumId="41" w15:restartNumberingAfterBreak="0">
     <w:nsid w:val="797B444E"/>
     <w:multiLevelType w:val="hybridMultilevel"/>
     <w:tmpl w:val="3858E040"/>
@@ -27561,7 +26376,7 @@
       </w:pPr>
     </w:lvl>
   </w:abstractNum>
-  <w:abstractNum w:abstractNumId="41" w15:restartNumberingAfterBreak="0">
+  <w:abstractNum w:abstractNumId="42" w15:restartNumberingAfterBreak="0">
     <w:nsid w:val="7A932713"/>
     <w:multiLevelType w:val="hybridMultilevel"/>
     <w:tmpl w:val="9DF68832"/>
@@ -27675,7 +26490,7 @@
     </w:lvl>
   </w:abstractNum>
   <w:num w:numId="1" w16cid:durableId="1970091939">
-    <w:abstractNumId w:val="35"/>
+    <w:abstractNumId w:val="36"/>
   </w:num>
   <w:num w:numId="2" w16cid:durableId="1882522690">
     <w:abstractNumId w:val="1"/>
@@ -27687,55 +26502,55 @@
     <w:abstractNumId w:val="8"/>
   </w:num>
   <w:num w:numId="5" w16cid:durableId="1316179620">
-    <w:abstractNumId w:val="25"/>
+    <w:abstractNumId w:val="26"/>
   </w:num>
   <w:num w:numId="6" w16cid:durableId="1475949663">
-    <w:abstractNumId w:val="24"/>
+    <w:abstractNumId w:val="25"/>
   </w:num>
   <w:num w:numId="7" w16cid:durableId="10841622">
     <w:abstractNumId w:val="4"/>
   </w:num>
   <w:num w:numId="8" w16cid:durableId="345138498">
-    <w:abstractNumId w:val="31"/>
+    <w:abstractNumId w:val="32"/>
   </w:num>
   <w:num w:numId="9" w16cid:durableId="1638801496">
-    <w:abstractNumId w:val="22"/>
+    <w:abstractNumId w:val="23"/>
   </w:num>
   <w:num w:numId="10" w16cid:durableId="831069900">
     <w:abstractNumId w:val="16"/>
   </w:num>
   <w:num w:numId="11" w16cid:durableId="1066294831">
-    <w:abstractNumId w:val="38"/>
+    <w:abstractNumId w:val="39"/>
   </w:num>
   <w:num w:numId="12" w16cid:durableId="1140154933">
-    <w:abstractNumId w:val="30"/>
+    <w:abstractNumId w:val="31"/>
   </w:num>
   <w:num w:numId="13" w16cid:durableId="1385446885">
     <w:abstractNumId w:val="10"/>
   </w:num>
   <w:num w:numId="14" w16cid:durableId="788745179">
-    <w:abstractNumId w:val="26"/>
+    <w:abstractNumId w:val="27"/>
   </w:num>
   <w:num w:numId="15" w16cid:durableId="698236955">
-    <w:abstractNumId w:val="36"/>
+    <w:abstractNumId w:val="37"/>
   </w:num>
   <w:num w:numId="16" w16cid:durableId="1502358094">
     <w:abstractNumId w:val="17"/>
   </w:num>
   <w:num w:numId="17" w16cid:durableId="1199971862">
-    <w:abstractNumId w:val="28"/>
+    <w:abstractNumId w:val="29"/>
   </w:num>
   <w:num w:numId="18" w16cid:durableId="509639179">
-    <w:abstractNumId w:val="23"/>
+    <w:abstractNumId w:val="24"/>
   </w:num>
   <w:num w:numId="19" w16cid:durableId="1100226251">
-    <w:abstractNumId w:val="37"/>
+    <w:abstractNumId w:val="38"/>
   </w:num>
   <w:num w:numId="20" w16cid:durableId="312829087">
-    <w:abstractNumId w:val="41"/>
+    <w:abstractNumId w:val="42"/>
   </w:num>
   <w:num w:numId="21" w16cid:durableId="8486222">
-    <w:abstractNumId w:val="29"/>
+    <w:abstractNumId w:val="30"/>
   </w:num>
   <w:num w:numId="22" w16cid:durableId="48070305">
     <w:abstractNumId w:val="15"/>
@@ -27744,7 +26559,7 @@
     <w:abstractNumId w:val="0"/>
   </w:num>
   <w:num w:numId="24" w16cid:durableId="1506287733">
-    <w:abstractNumId w:val="32"/>
+    <w:abstractNumId w:val="33"/>
   </w:num>
   <w:num w:numId="25" w16cid:durableId="891429303">
     <w:abstractNumId w:val="5"/>
@@ -27768,13 +26583,13 @@
     <w:abstractNumId w:val="14"/>
   </w:num>
   <w:num w:numId="32" w16cid:durableId="2069759484">
-    <w:abstractNumId w:val="27"/>
+    <w:abstractNumId w:val="28"/>
   </w:num>
   <w:num w:numId="33" w16cid:durableId="406223094">
-    <w:abstractNumId w:val="39"/>
+    <w:abstractNumId w:val="40"/>
   </w:num>
   <w:num w:numId="34" w16cid:durableId="1751341872">
-    <w:abstractNumId w:val="40"/>
+    <w:abstractNumId w:val="41"/>
   </w:num>
   <w:num w:numId="35" w16cid:durableId="1713461152">
     <w:abstractNumId w:val="12"/>
@@ -27789,16 +26604,19 @@
     <w:abstractNumId w:val="7"/>
   </w:num>
   <w:num w:numId="39" w16cid:durableId="1677033332">
-    <w:abstractNumId w:val="33"/>
+    <w:abstractNumId w:val="34"/>
   </w:num>
   <w:num w:numId="40" w16cid:durableId="943996585">
     <w:abstractNumId w:val="11"/>
   </w:num>
   <w:num w:numId="41" w16cid:durableId="1333871960">
-    <w:abstractNumId w:val="21"/>
+    <w:abstractNumId w:val="22"/>
   </w:num>
   <w:num w:numId="42" w16cid:durableId="509836333">
-    <w:abstractNumId w:val="34"/>
+    <w:abstractNumId w:val="35"/>
+  </w:num>
+  <w:num w:numId="43" w16cid:durableId="31732556">
+    <w:abstractNumId w:val="21"/>
   </w:num>
 </w:numbering>
 </file>

</xml_diff>

<commit_message>
removed client id and secret
</commit_message>
<xml_diff>
--- a/aws-poc-document.docx
+++ b/aws-poc-document.docx
@@ -20415,10 +20415,14 @@
         <w:t>=</w:t>
       </w:r>
       <w:r>
-        <w:t>f3c1d78dbe504863b4e4c73b96f3eac7</w:t>
-      </w:r>
-      <w:r>
-        <w:t xml:space="preserve"> -Danypoint.</w:t>
+        <w:t>****</w:t>
+      </w:r>
+      <w:r>
+        <w:t xml:space="preserve"> -</w:t>
+      </w:r>
+      <w:proofErr w:type="spellStart"/>
+      <w:r>
+        <w:t>Danypoint.</w:t>
       </w:r>
       <w:r>
         <w:t>platform.</w:t>
@@ -20430,10 +20434,14 @@
         <w:t>_s</w:t>
       </w:r>
       <w:r>
-        <w:t>ecret=</w:t>
-      </w:r>
-      <w:r>
-        <w:t>7633383955B941f29b3eD2f16Bae7305</w:t>
+        <w:t>ecret</w:t>
+      </w:r>
+      <w:proofErr w:type="spellEnd"/>
+      <w:r>
+        <w:t>=</w:t>
+      </w:r>
+      <w:r>
+        <w:t>*****</w:t>
       </w:r>
       <w:r>
         <w:t xml:space="preserve"> -s settings.xml</w:t>
@@ -20456,31 +20464,31 @@
           <w:b/>
           <w:bCs/>
         </w:rPr>
+        <w:t xml:space="preserve">Encrypt </w:t>
+      </w:r>
+      <w:proofErr w:type="spellStart"/>
+      <w:r>
+        <w:rPr>
+          <w:b/>
+          <w:bCs/>
+        </w:rPr>
+        <w:t>yaml</w:t>
+      </w:r>
+      <w:proofErr w:type="spellEnd"/>
+      <w:r>
+        <w:rPr>
+          <w:b/>
+          <w:bCs/>
+        </w:rPr>
+        <w:t xml:space="preserve"> files</w:t>
+      </w:r>
+    </w:p>
+    <w:p>
+      <w:pPr>
+        <w:ind w:left="1440" w:firstLine="720"/>
+      </w:pPr>
+      <w:r>
         <w:lastRenderedPageBreak/>
-        <w:t xml:space="preserve">Encrypt </w:t>
-      </w:r>
-      <w:proofErr w:type="spellStart"/>
-      <w:r>
-        <w:rPr>
-          <w:b/>
-          <w:bCs/>
-        </w:rPr>
-        <w:t>yaml</w:t>
-      </w:r>
-      <w:proofErr w:type="spellEnd"/>
-      <w:r>
-        <w:rPr>
-          <w:b/>
-          <w:bCs/>
-        </w:rPr>
-        <w:t xml:space="preserve"> files</w:t>
-      </w:r>
-    </w:p>
-    <w:p>
-      <w:pPr>
-        <w:ind w:left="1440" w:firstLine="720"/>
-      </w:pPr>
-      <w:r>
         <w:t xml:space="preserve">java -cp secure-properties-tool.jar </w:t>
       </w:r>
       <w:proofErr w:type="spellStart"/>
@@ -21325,7 +21333,6 @@
           <w:b/>
           <w:bCs/>
         </w:rPr>
-        <w:lastRenderedPageBreak/>
         <w:t>Local:</w:t>
       </w:r>
       <w:r>
@@ -21353,6 +21360,7 @@
           <w:b/>
           <w:bCs/>
         </w:rPr>
+        <w:lastRenderedPageBreak/>
         <w:t xml:space="preserve">Others: oms-backend collection </w:t>
       </w:r>
       <w:proofErr w:type="spellStart"/>

</xml_diff>